<commit_message>
Vyuthi Shotlist Till S8
</commit_message>
<xml_diff>
--- a/The_A_Shorts/2. Vyuthi/Vyuti - The Lists/Vyuthi - The Props List.docx
+++ b/The_A_Shorts/2. Vyuthi/Vyuti - The Lists/Vyuthi - The Props List.docx
@@ -3041,25 +3041,33 @@
             <w:tcW w:w="4405" w:type="dxa"/>
             <w:noWrap/>
             <w:vAlign w:val="center"/>
-            <w:hideMark/>
-          </w:tcPr>
-          <w:p>
-            <w:pPr>
-              <w:rPr>
-                <w:rFonts w:ascii="Courier New" w:eastAsia="Times New Roman" w:hAnsi="Courier New" w:cs="Courier New"/>
-                <w:color w:val="000000"/>
-                <w:kern w:val="0"/>
-                <w14:ligatures w14:val="none"/>
-              </w:rPr>
-            </w:pPr>
-            <w:r>
-              <w:rPr>
-                <w:rFonts w:ascii="Courier New" w:eastAsia="Times New Roman" w:hAnsi="Courier New" w:cs="Courier New"/>
-                <w:color w:val="000000"/>
-                <w:kern w:val="0"/>
-                <w14:ligatures w14:val="none"/>
-              </w:rPr>
-              <w:t>Fridge with freezer</w:t>
+          </w:tcPr>
+          <w:p>
+            <w:pPr>
+              <w:rPr>
+                <w:rFonts w:ascii="Courier New" w:eastAsia="Times New Roman" w:hAnsi="Courier New" w:cs="Courier New"/>
+                <w:color w:val="000000"/>
+                <w:kern w:val="0"/>
+                <w14:ligatures w14:val="none"/>
+              </w:rPr>
+            </w:pPr>
+            <w:r>
+              <w:rPr>
+                <w:rFonts w:ascii="Courier New" w:eastAsia="Times New Roman" w:hAnsi="Courier New" w:cs="Courier New"/>
+                <w:color w:val="000000"/>
+                <w:kern w:val="0"/>
+                <w14:ligatures w14:val="none"/>
+              </w:rPr>
+              <w:t>Photo of parents</w:t>
+            </w:r>
+            <w:r>
+              <w:rPr>
+                <w:rFonts w:ascii="Courier New" w:eastAsia="Times New Roman" w:hAnsi="Courier New" w:cs="Courier New"/>
+                <w:color w:val="000000"/>
+                <w:kern w:val="0"/>
+                <w14:ligatures w14:val="none"/>
+              </w:rPr>
+              <w:t xml:space="preserve"> together</w:t>
             </w:r>
           </w:p>
         </w:tc>
@@ -3068,7 +3076,6 @@
             <w:tcW w:w="1890" w:type="dxa"/>
             <w:noWrap/>
             <w:vAlign w:val="center"/>
-            <w:hideMark/>
           </w:tcPr>
           <w:p>
             <w:pPr>
@@ -3101,31 +3108,30 @@
             <w:tcW w:w="3268" w:type="dxa"/>
             <w:noWrap/>
             <w:vAlign w:val="center"/>
-            <w:hideMark/>
-          </w:tcPr>
-          <w:p>
-            <w:pPr>
-              <w:jc w:val="center"/>
-              <w:cnfStyle w:val="000000100000" w:firstRow="0" w:lastRow="0" w:firstColumn="0" w:lastColumn="0" w:oddVBand="0" w:evenVBand="0" w:oddHBand="1" w:evenHBand="0" w:firstRowFirstColumn="0" w:firstRowLastColumn="0" w:lastRowFirstColumn="0" w:lastRowLastColumn="0"/>
-              <w:rPr>
-                <w:rFonts w:ascii="Courier New" w:eastAsia="Times New Roman" w:hAnsi="Courier New" w:cs="Courier New"/>
-                <w:b/>
-                <w:bCs/>
-                <w:color w:val="000000"/>
-                <w:kern w:val="0"/>
-                <w14:ligatures w14:val="none"/>
-              </w:rPr>
-            </w:pPr>
-            <w:r>
-              <w:rPr>
-                <w:rFonts w:ascii="Courier New" w:eastAsia="Times New Roman" w:hAnsi="Courier New" w:cs="Courier New"/>
-                <w:b/>
-                <w:bCs/>
-                <w:color w:val="000000"/>
-                <w:kern w:val="0"/>
-                <w14:ligatures w14:val="none"/>
-              </w:rPr>
-              <w:t>8, 20</w:t>
+          </w:tcPr>
+          <w:p>
+            <w:pPr>
+              <w:jc w:val="center"/>
+              <w:cnfStyle w:val="000000100000" w:firstRow="0" w:lastRow="0" w:firstColumn="0" w:lastColumn="0" w:oddVBand="0" w:evenVBand="0" w:oddHBand="1" w:evenHBand="0" w:firstRowFirstColumn="0" w:firstRowLastColumn="0" w:lastRowFirstColumn="0" w:lastRowLastColumn="0"/>
+              <w:rPr>
+                <w:rFonts w:ascii="Courier New" w:eastAsia="Times New Roman" w:hAnsi="Courier New" w:cs="Courier New"/>
+                <w:b/>
+                <w:bCs/>
+                <w:color w:val="000000"/>
+                <w:kern w:val="0"/>
+                <w14:ligatures w14:val="none"/>
+              </w:rPr>
+            </w:pPr>
+            <w:r>
+              <w:rPr>
+                <w:rFonts w:ascii="Courier New" w:eastAsia="Times New Roman" w:hAnsi="Courier New" w:cs="Courier New"/>
+                <w:b/>
+                <w:bCs/>
+                <w:color w:val="000000"/>
+                <w:kern w:val="0"/>
+                <w14:ligatures w14:val="none"/>
+              </w:rPr>
+              <w:t>7</w:t>
             </w:r>
           </w:p>
         </w:tc>
@@ -3178,7 +3184,7 @@
                 <w:kern w:val="0"/>
                 <w14:ligatures w14:val="none"/>
               </w:rPr>
-              <w:t>Ice Cubes</w:t>
+              <w:t>Fridge with freezer</w:t>
             </w:r>
           </w:p>
         </w:tc>
@@ -3244,7 +3250,7 @@
                 <w:kern w:val="0"/>
                 <w14:ligatures w14:val="none"/>
               </w:rPr>
-              <w:t>8</w:t>
+              <w:t>8, 20</w:t>
             </w:r>
           </w:p>
         </w:tc>
@@ -3298,7 +3304,7 @@
                 <w:kern w:val="0"/>
                 <w14:ligatures w14:val="none"/>
               </w:rPr>
-              <w:t>Glasses of Whiskey</w:t>
+              <w:t>Ice Cubes</w:t>
             </w:r>
           </w:p>
         </w:tc>
@@ -3331,7 +3337,7 @@
                 <w:kern w:val="0"/>
                 <w14:ligatures w14:val="none"/>
               </w:rPr>
-              <w:t>2</w:t>
+              <w:t>1</w:t>
             </w:r>
           </w:p>
         </w:tc>
@@ -3364,7 +3370,7 @@
                 <w:kern w:val="0"/>
                 <w14:ligatures w14:val="none"/>
               </w:rPr>
-              <w:t>8, 9, 19</w:t>
+              <w:t>8</w:t>
             </w:r>
           </w:p>
         </w:tc>
@@ -3417,7 +3423,7 @@
                 <w:kern w:val="0"/>
                 <w14:ligatures w14:val="none"/>
               </w:rPr>
-              <w:t>Round Alarm Clock</w:t>
+              <w:t>Glasses of Whiskey</w:t>
             </w:r>
           </w:p>
         </w:tc>
@@ -3450,7 +3456,7 @@
                 <w:kern w:val="0"/>
                 <w14:ligatures w14:val="none"/>
               </w:rPr>
-              <w:t>1</w:t>
+              <w:t>2</w:t>
             </w:r>
           </w:p>
         </w:tc>
@@ -3483,7 +3489,7 @@
                 <w:kern w:val="0"/>
                 <w14:ligatures w14:val="none"/>
               </w:rPr>
-              <w:t>9, 10</w:t>
+              <w:t>8, 9, 19</w:t>
             </w:r>
           </w:p>
         </w:tc>
@@ -3537,7 +3543,7 @@
                 <w:kern w:val="0"/>
                 <w14:ligatures w14:val="none"/>
               </w:rPr>
-              <w:t>Broken Shards of Glass</w:t>
+              <w:t>Round Alarm Clock</w:t>
             </w:r>
           </w:p>
         </w:tc>
@@ -3603,7 +3609,7 @@
                 <w:kern w:val="0"/>
                 <w14:ligatures w14:val="none"/>
               </w:rPr>
-              <w:t>10, 18</w:t>
+              <w:t>9, 10</w:t>
             </w:r>
           </w:p>
         </w:tc>
@@ -3656,7 +3662,7 @@
                 <w:kern w:val="0"/>
                 <w14:ligatures w14:val="none"/>
               </w:rPr>
-              <w:t>Hard Back Light</w:t>
+              <w:t>Broken Shards of Glass</w:t>
             </w:r>
           </w:p>
         </w:tc>
@@ -3722,7 +3728,7 @@
                 <w:kern w:val="0"/>
                 <w14:ligatures w14:val="none"/>
               </w:rPr>
-              <w:t>10, 13, 15</w:t>
+              <w:t>10, 18</w:t>
             </w:r>
           </w:p>
         </w:tc>
@@ -3777,7 +3783,7 @@
                 <w14:ligatures w14:val="none"/>
               </w:rPr>
               <w:lastRenderedPageBreak/>
-              <w:t>Curtain in Bedroom</w:t>
+              <w:t>Hard Back Light</w:t>
             </w:r>
           </w:p>
         </w:tc>
@@ -3843,7 +3849,7 @@
                 <w:kern w:val="0"/>
                 <w14:ligatures w14:val="none"/>
               </w:rPr>
-              <w:t>10, 16</w:t>
+              <w:t>10, 13, 15</w:t>
             </w:r>
           </w:p>
         </w:tc>
@@ -3896,7 +3902,7 @@
                 <w:kern w:val="0"/>
                 <w14:ligatures w14:val="none"/>
               </w:rPr>
-              <w:t>Dining Table with a Chair</w:t>
+              <w:t>Curtain in Bedroom</w:t>
             </w:r>
           </w:p>
         </w:tc>
@@ -3962,7 +3968,7 @@
                 <w:kern w:val="0"/>
                 <w14:ligatures w14:val="none"/>
               </w:rPr>
-              <w:t>11</w:t>
+              <w:t>10, 16</w:t>
             </w:r>
           </w:p>
         </w:tc>
@@ -4016,7 +4022,7 @@
                 <w:kern w:val="0"/>
                 <w14:ligatures w14:val="none"/>
               </w:rPr>
-              <w:t>Top Hanging Light</w:t>
+              <w:t>Dining Table with a Chair</w:t>
             </w:r>
           </w:p>
         </w:tc>
@@ -4135,7 +4141,7 @@
                 <w:kern w:val="0"/>
                 <w14:ligatures w14:val="none"/>
               </w:rPr>
-              <w:t>Plate of Piping Hot Dosa</w:t>
+              <w:t>Top Hanging Light</w:t>
             </w:r>
           </w:p>
         </w:tc>
@@ -4255,7 +4261,7 @@
                 <w:kern w:val="0"/>
                 <w14:ligatures w14:val="none"/>
               </w:rPr>
-              <w:t>Tiffin Box with hard Maggie</w:t>
+              <w:t>Plate of Piping Hot Dosa</w:t>
             </w:r>
           </w:p>
         </w:tc>
@@ -4374,7 +4380,7 @@
                 <w:kern w:val="0"/>
                 <w14:ligatures w14:val="none"/>
               </w:rPr>
-              <w:t>Birthday cake with candles</w:t>
+              <w:t>Tiffin Box with hard Maggie</w:t>
             </w:r>
           </w:p>
         </w:tc>
@@ -4494,7 +4500,7 @@
                 <w:kern w:val="0"/>
                 <w14:ligatures w14:val="none"/>
               </w:rPr>
-              <w:t>Firecracker</w:t>
+              <w:t>Birthday cake with candles</w:t>
             </w:r>
           </w:p>
         </w:tc>
@@ -4613,7 +4619,7 @@
                 <w:kern w:val="0"/>
                 <w14:ligatures w14:val="none"/>
               </w:rPr>
-              <w:t>Laptop</w:t>
+              <w:t>Firecracker</w:t>
             </w:r>
           </w:p>
         </w:tc>
@@ -4679,7 +4685,7 @@
                 <w:kern w:val="0"/>
                 <w14:ligatures w14:val="none"/>
               </w:rPr>
-              <w:t>12</w:t>
+              <w:t>11</w:t>
             </w:r>
           </w:p>
         </w:tc>
@@ -4733,7 +4739,7 @@
                 <w:kern w:val="0"/>
                 <w14:ligatures w14:val="none"/>
               </w:rPr>
-              <w:t>Worktable in Bedroom</w:t>
+              <w:t>Laptop</w:t>
             </w:r>
           </w:p>
         </w:tc>
@@ -4852,7 +4858,7 @@
                 <w:kern w:val="0"/>
                 <w14:ligatures w14:val="none"/>
               </w:rPr>
-              <w:t>Blanket</w:t>
+              <w:t>Worktable in Bedroom</w:t>
             </w:r>
           </w:p>
         </w:tc>
@@ -4972,7 +4978,7 @@
                 <w:kern w:val="0"/>
                 <w14:ligatures w14:val="none"/>
               </w:rPr>
-              <w:t>Marigold</w:t>
+              <w:t>Blanket</w:t>
             </w:r>
           </w:p>
         </w:tc>
@@ -5038,7 +5044,7 @@
                 <w:kern w:val="0"/>
                 <w14:ligatures w14:val="none"/>
               </w:rPr>
-              <w:t>12, 17, 27</w:t>
+              <w:t>12</w:t>
             </w:r>
           </w:p>
         </w:tc>
@@ -5091,7 +5097,7 @@
                 <w:kern w:val="0"/>
                 <w14:ligatures w14:val="none"/>
               </w:rPr>
-              <w:t>Small framed photo of Adi</w:t>
+              <w:t>Marigold</w:t>
             </w:r>
           </w:p>
         </w:tc>
@@ -5157,7 +5163,7 @@
                 <w:kern w:val="0"/>
                 <w14:ligatures w14:val="none"/>
               </w:rPr>
-              <w:t>12, 17</w:t>
+              <w:t>12, 17, 27</w:t>
             </w:r>
           </w:p>
         </w:tc>
@@ -5211,7 +5217,7 @@
                 <w:kern w:val="0"/>
                 <w14:ligatures w14:val="none"/>
               </w:rPr>
-              <w:t>Shelf with photos and stuffs</w:t>
+              <w:t>Small framed photo of Adi</w:t>
             </w:r>
           </w:p>
         </w:tc>
@@ -5277,7 +5283,7 @@
                 <w:kern w:val="0"/>
                 <w14:ligatures w14:val="none"/>
               </w:rPr>
-              <w:t>12</w:t>
+              <w:t>12, 17</w:t>
             </w:r>
           </w:p>
         </w:tc>
@@ -5330,7 +5336,7 @@
                 <w:kern w:val="0"/>
                 <w14:ligatures w14:val="none"/>
               </w:rPr>
-              <w:t>Pieces of Chalk</w:t>
+              <w:t>Shelf with photos and stuffs</w:t>
             </w:r>
           </w:p>
         </w:tc>
@@ -5450,7 +5456,7 @@
                 <w:kern w:val="0"/>
                 <w14:ligatures w14:val="none"/>
               </w:rPr>
-              <w:t>Water Bottle</w:t>
+              <w:t>Pieces of Chalk</w:t>
             </w:r>
           </w:p>
         </w:tc>
@@ -5516,7 +5522,7 @@
                 <w:kern w:val="0"/>
                 <w14:ligatures w14:val="none"/>
               </w:rPr>
-              <w:t>13, 17, 19</w:t>
+              <w:t>12</w:t>
             </w:r>
           </w:p>
         </w:tc>
@@ -5569,7 +5575,7 @@
                 <w:kern w:val="0"/>
                 <w14:ligatures w14:val="none"/>
               </w:rPr>
-              <w:t>Doctor’s apron</w:t>
+              <w:t>Water Bottle</w:t>
             </w:r>
           </w:p>
         </w:tc>
@@ -5635,7 +5641,7 @@
                 <w:kern w:val="0"/>
                 <w14:ligatures w14:val="none"/>
               </w:rPr>
-              <w:t>15</w:t>
+              <w:t>13, 17, 19</w:t>
             </w:r>
           </w:p>
         </w:tc>
@@ -5689,7 +5695,7 @@
                 <w:kern w:val="0"/>
                 <w14:ligatures w14:val="none"/>
               </w:rPr>
-              <w:t>Ashtray full of Cigarette butts</w:t>
+              <w:t>Doctor’s apron</w:t>
             </w:r>
           </w:p>
         </w:tc>
@@ -5755,7 +5761,7 @@
                 <w:kern w:val="0"/>
                 <w14:ligatures w14:val="none"/>
               </w:rPr>
-              <w:t>14</w:t>
+              <w:t>15</w:t>
             </w:r>
           </w:p>
         </w:tc>
@@ -5808,7 +5814,7 @@
                 <w:kern w:val="0"/>
                 <w14:ligatures w14:val="none"/>
               </w:rPr>
-              <w:t>Pool table with ball and cue</w:t>
+              <w:t>Ashtray full of Cigarette butts</w:t>
             </w:r>
           </w:p>
         </w:tc>
@@ -5928,7 +5934,7 @@
                 <w:kern w:val="0"/>
                 <w14:ligatures w14:val="none"/>
               </w:rPr>
-              <w:t>Some Engineering Book</w:t>
+              <w:t>Pool table with ball and cue</w:t>
             </w:r>
           </w:p>
         </w:tc>
@@ -5994,7 +6000,7 @@
                 <w:kern w:val="0"/>
                 <w14:ligatures w14:val="none"/>
               </w:rPr>
-              <w:t>19</w:t>
+              <w:t>14</w:t>
             </w:r>
           </w:p>
         </w:tc>
@@ -6047,7 +6053,7 @@
                 <w:kern w:val="0"/>
                 <w14:ligatures w14:val="none"/>
               </w:rPr>
-              <w:t>Kettle</w:t>
+              <w:t>Some Engineering Book</w:t>
             </w:r>
           </w:p>
         </w:tc>
@@ -6167,7 +6173,7 @@
                 <w:kern w:val="0"/>
                 <w14:ligatures w14:val="none"/>
               </w:rPr>
-              <w:t>Tea set with Ash</w:t>
+              <w:t>Kettle</w:t>
             </w:r>
           </w:p>
         </w:tc>
@@ -6286,25 +6292,7 @@
                 <w:kern w:val="0"/>
                 <w14:ligatures w14:val="none"/>
               </w:rPr>
-              <w:t>Long glass with soda</w:t>
-            </w:r>
-            <w:r>
-              <w:rPr>
-                <w:rFonts w:ascii="Courier New" w:eastAsia="Times New Roman" w:hAnsi="Courier New" w:cs="Courier New"/>
-                <w:color w:val="000000"/>
-                <w:kern w:val="0"/>
-                <w14:ligatures w14:val="none"/>
-              </w:rPr>
-              <w:t xml:space="preserve">, </w:t>
-            </w:r>
-            <w:r>
-              <w:rPr>
-                <w:rFonts w:ascii="Courier New" w:eastAsia="Times New Roman" w:hAnsi="Courier New" w:cs="Courier New"/>
-                <w:color w:val="000000"/>
-                <w:kern w:val="0"/>
-                <w14:ligatures w14:val="none"/>
-              </w:rPr>
-              <w:t>lime slice</w:t>
+              <w:t>Tea set with Ash</w:t>
             </w:r>
           </w:p>
         </w:tc>
@@ -6424,7 +6412,25 @@
                 <w:kern w:val="0"/>
                 <w14:ligatures w14:val="none"/>
               </w:rPr>
-              <w:t>Sand</w:t>
+              <w:t>Long glass with soda</w:t>
+            </w:r>
+            <w:r>
+              <w:rPr>
+                <w:rFonts w:ascii="Courier New" w:eastAsia="Times New Roman" w:hAnsi="Courier New" w:cs="Courier New"/>
+                <w:color w:val="000000"/>
+                <w:kern w:val="0"/>
+                <w14:ligatures w14:val="none"/>
+              </w:rPr>
+              <w:t xml:space="preserve">, </w:t>
+            </w:r>
+            <w:r>
+              <w:rPr>
+                <w:rFonts w:ascii="Courier New" w:eastAsia="Times New Roman" w:hAnsi="Courier New" w:cs="Courier New"/>
+                <w:color w:val="000000"/>
+                <w:kern w:val="0"/>
+                <w14:ligatures w14:val="none"/>
+              </w:rPr>
+              <w:t>lime slice</w:t>
             </w:r>
           </w:p>
         </w:tc>
@@ -6543,7 +6549,7 @@
                 <w:kern w:val="0"/>
                 <w14:ligatures w14:val="none"/>
               </w:rPr>
-              <w:t>Vase with flower</w:t>
+              <w:t>Sand</w:t>
             </w:r>
           </w:p>
         </w:tc>
@@ -6663,7 +6669,7 @@
                 <w:kern w:val="0"/>
                 <w14:ligatures w14:val="none"/>
               </w:rPr>
-              <w:t>Puffed Rice</w:t>
+              <w:t>Vase with flower</w:t>
             </w:r>
           </w:p>
         </w:tc>
@@ -6782,7 +6788,7 @@
                 <w:kern w:val="0"/>
                 <w14:ligatures w14:val="none"/>
               </w:rPr>
-              <w:t>Black Pebbles</w:t>
+              <w:t>Puffed Rice</w:t>
             </w:r>
           </w:p>
         </w:tc>
@@ -6848,7 +6854,7 @@
                 <w:kern w:val="0"/>
                 <w14:ligatures w14:val="none"/>
               </w:rPr>
-              <w:t>20</w:t>
+              <w:t>19</w:t>
             </w:r>
           </w:p>
         </w:tc>
@@ -6902,7 +6908,7 @@
                 <w:kern w:val="0"/>
                 <w14:ligatures w14:val="none"/>
               </w:rPr>
-              <w:t>Tender Coconut</w:t>
+              <w:t>Black Pebbles</w:t>
             </w:r>
           </w:p>
         </w:tc>
@@ -7021,7 +7027,7 @@
                 <w:kern w:val="0"/>
                 <w14:ligatures w14:val="none"/>
               </w:rPr>
-              <w:t>Whiskey Bottle</w:t>
+              <w:t>Tender Coconut</w:t>
             </w:r>
           </w:p>
         </w:tc>
@@ -7141,7 +7147,7 @@
                 <w:kern w:val="0"/>
                 <w14:ligatures w14:val="none"/>
               </w:rPr>
-              <w:t>Smoke creator</w:t>
+              <w:t>Whiskey Bottle</w:t>
             </w:r>
           </w:p>
         </w:tc>
@@ -7260,7 +7266,7 @@
                 <w:kern w:val="0"/>
                 <w14:ligatures w14:val="none"/>
               </w:rPr>
-              <w:t>An old TV</w:t>
+              <w:t>Smoke creator</w:t>
             </w:r>
           </w:p>
         </w:tc>
@@ -7326,7 +7332,7 @@
                 <w:kern w:val="0"/>
                 <w14:ligatures w14:val="none"/>
               </w:rPr>
-              <w:t>22</w:t>
+              <w:t>20</w:t>
             </w:r>
           </w:p>
         </w:tc>
@@ -7380,7 +7386,7 @@
                 <w:kern w:val="0"/>
                 <w14:ligatures w14:val="none"/>
               </w:rPr>
-              <w:t>Half-burnt doobie</w:t>
+              <w:t>An old TV</w:t>
             </w:r>
           </w:p>
         </w:tc>
@@ -7499,7 +7505,7 @@
                 <w:kern w:val="0"/>
                 <w14:ligatures w14:val="none"/>
               </w:rPr>
-              <w:t>TV remote</w:t>
+              <w:t>Half-burnt doobie</w:t>
             </w:r>
           </w:p>
         </w:tc>
@@ -7620,7 +7626,7 @@
                 <w14:ligatures w14:val="none"/>
               </w:rPr>
               <w:lastRenderedPageBreak/>
-              <w:t>TV Plug on the wall to pull out</w:t>
+              <w:t>TV remote</w:t>
             </w:r>
           </w:p>
         </w:tc>
@@ -7739,7 +7745,7 @@
                 <w:kern w:val="0"/>
                 <w14:ligatures w14:val="none"/>
               </w:rPr>
-              <w:t>2 Red Balloon with thread</w:t>
+              <w:t>TV Plug on the wall to pull out</w:t>
             </w:r>
           </w:p>
         </w:tc>
@@ -7772,7 +7778,7 @@
                 <w:kern w:val="0"/>
                 <w14:ligatures w14:val="none"/>
               </w:rPr>
-              <w:t>3</w:t>
+              <w:t>1</w:t>
             </w:r>
           </w:p>
         </w:tc>
@@ -7859,7 +7865,7 @@
                 <w:kern w:val="0"/>
                 <w14:ligatures w14:val="none"/>
               </w:rPr>
-              <w:t>Wheelchair</w:t>
+              <w:t>2 Red Balloon with thread</w:t>
             </w:r>
           </w:p>
         </w:tc>
@@ -7892,7 +7898,7 @@
                 <w:kern w:val="0"/>
                 <w14:ligatures w14:val="none"/>
               </w:rPr>
-              <w:t>1</w:t>
+              <w:t>3</w:t>
             </w:r>
           </w:p>
         </w:tc>
@@ -7925,7 +7931,7 @@
                 <w:kern w:val="0"/>
                 <w14:ligatures w14:val="none"/>
               </w:rPr>
-              <w:t>23</w:t>
+              <w:t>22</w:t>
             </w:r>
           </w:p>
         </w:tc>
@@ -7978,7 +7984,7 @@
                 <w:kern w:val="0"/>
                 <w14:ligatures w14:val="none"/>
               </w:rPr>
-              <w:t>Blue spotlight</w:t>
+              <w:t>Wheelchair</w:t>
             </w:r>
           </w:p>
         </w:tc>
@@ -8044,7 +8050,7 @@
                 <w:kern w:val="0"/>
                 <w14:ligatures w14:val="none"/>
               </w:rPr>
-              <w:t>24</w:t>
+              <w:t>23</w:t>
             </w:r>
           </w:p>
         </w:tc>
@@ -8098,7 +8104,7 @@
                 <w:kern w:val="0"/>
                 <w14:ligatures w14:val="none"/>
               </w:rPr>
-              <w:t>Fog machine</w:t>
+              <w:t>Blue spotlight</w:t>
             </w:r>
           </w:p>
         </w:tc>
@@ -8217,7 +8223,7 @@
                 <w:kern w:val="0"/>
                 <w14:ligatures w14:val="none"/>
               </w:rPr>
-              <w:t>Envelope with funeral card</w:t>
+              <w:t>Fog machine</w:t>
             </w:r>
           </w:p>
         </w:tc>
@@ -8337,7 +8343,7 @@
                 <w:kern w:val="0"/>
                 <w14:ligatures w14:val="none"/>
               </w:rPr>
-              <w:t>Pyre</w:t>
+              <w:t>Envelope with funeral card</w:t>
             </w:r>
           </w:p>
         </w:tc>
@@ -8456,7 +8462,7 @@
                 <w:kern w:val="0"/>
                 <w14:ligatures w14:val="none"/>
               </w:rPr>
-              <w:t>Bhasma</w:t>
+              <w:t>Pyre</w:t>
             </w:r>
           </w:p>
         </w:tc>
@@ -8576,7 +8582,7 @@
                 <w:kern w:val="0"/>
                 <w14:ligatures w14:val="none"/>
               </w:rPr>
-              <w:t>Mailbox</w:t>
+              <w:t>Bhasma</w:t>
             </w:r>
           </w:p>
         </w:tc>
@@ -8695,7 +8701,7 @@
                 <w:kern w:val="0"/>
                 <w14:ligatures w14:val="none"/>
               </w:rPr>
-              <w:t>Black Sesame Seeds</w:t>
+              <w:t>Mailbox</w:t>
             </w:r>
           </w:p>
         </w:tc>
@@ -8761,7 +8767,7 @@
                 <w:kern w:val="0"/>
                 <w14:ligatures w14:val="none"/>
               </w:rPr>
-              <w:t>25</w:t>
+              <w:t>24</w:t>
             </w:r>
           </w:p>
         </w:tc>
@@ -8815,7 +8821,7 @@
                 <w:kern w:val="0"/>
                 <w14:ligatures w14:val="none"/>
               </w:rPr>
-              <w:t>Pinda</w:t>
+              <w:t>Black Sesame Seeds</w:t>
             </w:r>
           </w:p>
         </w:tc>
@@ -8934,7 +8940,7 @@
                 <w:kern w:val="0"/>
                 <w14:ligatures w14:val="none"/>
               </w:rPr>
-              <w:t>Long Mirror</w:t>
+              <w:t>Pinda</w:t>
             </w:r>
           </w:p>
         </w:tc>
@@ -9054,7 +9060,7 @@
                 <w:kern w:val="0"/>
                 <w14:ligatures w14:val="none"/>
               </w:rPr>
-              <w:t>Long curly hair</w:t>
+              <w:t>Long Mirror</w:t>
             </w:r>
           </w:p>
         </w:tc>
@@ -9120,7 +9126,7 @@
                 <w:kern w:val="0"/>
                 <w14:ligatures w14:val="none"/>
               </w:rPr>
-              <w:t>28</w:t>
+              <w:t>25</w:t>
             </w:r>
           </w:p>
         </w:tc>
@@ -9173,7 +9179,7 @@
                 <w:kern w:val="0"/>
                 <w14:ligatures w14:val="none"/>
               </w:rPr>
-              <w:t>Silver Earrings</w:t>
+              <w:t>Long curly hair</w:t>
             </w:r>
           </w:p>
         </w:tc>
@@ -9206,7 +9212,7 @@
                 <w:kern w:val="0"/>
                 <w14:ligatures w14:val="none"/>
               </w:rPr>
-              <w:t>2</w:t>
+              <w:t>1</w:t>
             </w:r>
           </w:p>
         </w:tc>
@@ -9293,7 +9299,7 @@
                 <w:kern w:val="0"/>
                 <w14:ligatures w14:val="none"/>
               </w:rPr>
-              <w:t>Silver Nose Ring</w:t>
+              <w:t>Silver Earrings</w:t>
             </w:r>
           </w:p>
         </w:tc>
@@ -9326,7 +9332,7 @@
                 <w:kern w:val="0"/>
                 <w14:ligatures w14:val="none"/>
               </w:rPr>
-              <w:t>1</w:t>
+              <w:t>2</w:t>
             </w:r>
           </w:p>
         </w:tc>
@@ -9412,7 +9418,7 @@
                 <w:kern w:val="0"/>
                 <w14:ligatures w14:val="none"/>
               </w:rPr>
-              <w:t>Silver Armbands</w:t>
+              <w:t>Silver Nose Ring</w:t>
             </w:r>
           </w:p>
         </w:tc>
@@ -9445,7 +9451,7 @@
                 <w:kern w:val="0"/>
                 <w14:ligatures w14:val="none"/>
               </w:rPr>
-              <w:t>2</w:t>
+              <w:t>1</w:t>
             </w:r>
           </w:p>
         </w:tc>
@@ -9532,25 +9538,7 @@
                 <w:kern w:val="0"/>
                 <w14:ligatures w14:val="none"/>
               </w:rPr>
-              <w:t>F</w:t>
-            </w:r>
-            <w:r>
-              <w:rPr>
-                <w:rFonts w:ascii="Courier New" w:eastAsia="Times New Roman" w:hAnsi="Courier New" w:cs="Courier New"/>
-                <w:color w:val="000000"/>
-                <w:kern w:val="0"/>
-                <w14:ligatures w14:val="none"/>
-              </w:rPr>
-              <w:t>lower decorat</w:t>
-            </w:r>
-            <w:r>
-              <w:rPr>
-                <w:rFonts w:ascii="Courier New" w:eastAsia="Times New Roman" w:hAnsi="Courier New" w:cs="Courier New"/>
-                <w:color w:val="000000"/>
-                <w:kern w:val="0"/>
-                <w14:ligatures w14:val="none"/>
-              </w:rPr>
-              <w:t>ed photo of Adi</w:t>
+              <w:t>Silver Armbands</w:t>
             </w:r>
           </w:p>
         </w:tc>
@@ -9583,7 +9571,7 @@
                 <w:kern w:val="0"/>
                 <w14:ligatures w14:val="none"/>
               </w:rPr>
-              <w:t>1</w:t>
+              <w:t>2</w:t>
             </w:r>
           </w:p>
         </w:tc>
@@ -9669,7 +9657,25 @@
                 <w:kern w:val="0"/>
                 <w14:ligatures w14:val="none"/>
               </w:rPr>
-              <w:t>Brass Lamp</w:t>
+              <w:t>F</w:t>
+            </w:r>
+            <w:r>
+              <w:rPr>
+                <w:rFonts w:ascii="Courier New" w:eastAsia="Times New Roman" w:hAnsi="Courier New" w:cs="Courier New"/>
+                <w:color w:val="000000"/>
+                <w:kern w:val="0"/>
+                <w14:ligatures w14:val="none"/>
+              </w:rPr>
+              <w:t>lower decorat</w:t>
+            </w:r>
+            <w:r>
+              <w:rPr>
+                <w:rFonts w:ascii="Courier New" w:eastAsia="Times New Roman" w:hAnsi="Courier New" w:cs="Courier New"/>
+                <w:color w:val="000000"/>
+                <w:kern w:val="0"/>
+                <w14:ligatures w14:val="none"/>
+              </w:rPr>
+              <w:t>ed photo of Adi</w:t>
             </w:r>
           </w:p>
         </w:tc>
@@ -9789,7 +9795,7 @@
                 <w:kern w:val="0"/>
                 <w14:ligatures w14:val="none"/>
               </w:rPr>
-              <w:t>Thick Metallic Chain</w:t>
+              <w:t>Brass Lamp</w:t>
             </w:r>
           </w:p>
         </w:tc>
@@ -9908,7 +9914,7 @@
                 <w:kern w:val="0"/>
                 <w14:ligatures w14:val="none"/>
               </w:rPr>
-              <w:t>-----------------------------</w:t>
+              <w:t>Thick Metallic Chain</w:t>
             </w:r>
           </w:p>
         </w:tc>
@@ -9941,29 +9947,7 @@
                 <w:kern w:val="0"/>
                 <w14:ligatures w14:val="none"/>
               </w:rPr>
-              <w:t>--</w:t>
-            </w:r>
-            <w:r>
-              <w:rPr>
-                <w:rFonts w:ascii="Courier New" w:eastAsia="Times New Roman" w:hAnsi="Courier New" w:cs="Courier New"/>
-                <w:b/>
-                <w:bCs/>
-                <w:color w:val="000000"/>
-                <w:kern w:val="0"/>
-                <w14:ligatures w14:val="none"/>
-              </w:rPr>
-              <w:t>----</w:t>
-            </w:r>
-            <w:r>
-              <w:rPr>
-                <w:rFonts w:ascii="Courier New" w:eastAsia="Times New Roman" w:hAnsi="Courier New" w:cs="Courier New"/>
-                <w:b/>
-                <w:bCs/>
-                <w:color w:val="000000"/>
-                <w:kern w:val="0"/>
-                <w14:ligatures w14:val="none"/>
-              </w:rPr>
-              <w:t>-----</w:t>
+              <w:t>1</w:t>
             </w:r>
           </w:p>
         </w:tc>
@@ -9979,47 +9963,24 @@
               <w:jc w:val="center"/>
               <w:cnfStyle w:val="000000000000" w:firstRow="0" w:lastRow="0" w:firstColumn="0" w:lastColumn="0" w:oddVBand="0" w:evenVBand="0" w:oddHBand="0" w:evenHBand="0" w:firstRowFirstColumn="0" w:firstRowLastColumn="0" w:lastRowFirstColumn="0" w:lastRowLastColumn="0"/>
               <w:rPr>
-                <w:rFonts w:ascii="Times New Roman" w:eastAsia="Times New Roman" w:hAnsi="Times New Roman" w:cs="Times New Roman"/>
-                <w:b/>
-                <w:bCs/>
-                <w:kern w:val="0"/>
-                <w:sz w:val="20"/>
-                <w:szCs w:val="20"/>
-                <w14:ligatures w14:val="none"/>
-              </w:rPr>
-            </w:pPr>
-            <w:r>
-              <w:rPr>
-                <w:rFonts w:ascii="Courier New" w:eastAsia="Times New Roman" w:hAnsi="Courier New" w:cs="Courier New"/>
-                <w:b/>
-                <w:bCs/>
-                <w:color w:val="000000"/>
-                <w:kern w:val="0"/>
-                <w14:ligatures w14:val="none"/>
-              </w:rPr>
-              <w:t>---</w:t>
-            </w:r>
-            <w:r>
-              <w:rPr>
-                <w:rFonts w:ascii="Courier New" w:eastAsia="Times New Roman" w:hAnsi="Courier New" w:cs="Courier New"/>
-                <w:b/>
-                <w:bCs/>
-                <w:color w:val="000000"/>
-                <w:kern w:val="0"/>
-                <w14:ligatures w14:val="none"/>
-              </w:rPr>
-              <w:t>---</w:t>
-            </w:r>
-            <w:r>
-              <w:rPr>
-                <w:rFonts w:ascii="Courier New" w:eastAsia="Times New Roman" w:hAnsi="Courier New" w:cs="Courier New"/>
-                <w:b/>
-                <w:bCs/>
-                <w:color w:val="000000"/>
-                <w:kern w:val="0"/>
-                <w14:ligatures w14:val="none"/>
-              </w:rPr>
-              <w:t>---------------</w:t>
+                <w:rFonts w:ascii="Courier New" w:eastAsia="Times New Roman" w:hAnsi="Courier New" w:cs="Courier New"/>
+                <w:b/>
+                <w:bCs/>
+                <w:color w:val="000000"/>
+                <w:kern w:val="0"/>
+                <w14:ligatures w14:val="none"/>
+              </w:rPr>
+            </w:pPr>
+            <w:r>
+              <w:rPr>
+                <w:rFonts w:ascii="Courier New" w:eastAsia="Times New Roman" w:hAnsi="Courier New" w:cs="Courier New"/>
+                <w:b/>
+                <w:bCs/>
+                <w:color w:val="000000"/>
+                <w:kern w:val="0"/>
+                <w14:ligatures w14:val="none"/>
+              </w:rPr>
+              <w:t>28</w:t>
             </w:r>
           </w:p>
         </w:tc>
@@ -10032,37 +9993,14 @@
             <w:pPr>
               <w:cnfStyle w:val="000000000000" w:firstRow="0" w:lastRow="0" w:firstColumn="0" w:lastColumn="0" w:oddVBand="0" w:evenVBand="0" w:oddHBand="0" w:evenHBand="0" w:firstRowFirstColumn="0" w:firstRowLastColumn="0" w:lastRowFirstColumn="0" w:lastRowLastColumn="0"/>
               <w:rPr>
-                <w:rFonts w:ascii="Times New Roman" w:eastAsia="Times New Roman" w:hAnsi="Times New Roman" w:cs="Times New Roman"/>
-                <w:b/>
-                <w:bCs/>
-                <w:kern w:val="0"/>
-                <w:sz w:val="20"/>
-                <w:szCs w:val="20"/>
-                <w14:ligatures w14:val="none"/>
-              </w:rPr>
-            </w:pPr>
-            <w:r>
-              <w:rPr>
-                <w:rFonts w:ascii="Courier New" w:eastAsia="Times New Roman" w:hAnsi="Courier New" w:cs="Courier New"/>
-                <w:b/>
-                <w:bCs/>
-                <w:color w:val="000000"/>
-                <w:kern w:val="0"/>
-                <w14:ligatures w14:val="none"/>
-              </w:rPr>
-              <w:t>---</w:t>
-            </w:r>
-            <w:r>
-              <w:rPr>
-                <w:rFonts w:ascii="Courier New" w:eastAsia="Times New Roman" w:hAnsi="Courier New" w:cs="Courier New"/>
-                <w:b/>
-                <w:bCs/>
-                <w:color w:val="000000"/>
-                <w:kern w:val="0"/>
-                <w14:ligatures w14:val="none"/>
-              </w:rPr>
-              <w:t>--------</w:t>
-            </w:r>
+                <w:rFonts w:ascii="Courier New" w:eastAsia="Times New Roman" w:hAnsi="Courier New" w:cs="Courier New"/>
+                <w:b/>
+                <w:bCs/>
+                <w:color w:val="000000"/>
+                <w:kern w:val="0"/>
+                <w14:ligatures w14:val="none"/>
+              </w:rPr>
+            </w:pPr>
           </w:p>
         </w:tc>
       </w:tr>
@@ -10096,7 +10034,7 @@
                 <w:kern w:val="0"/>
                 <w14:ligatures w14:val="none"/>
               </w:rPr>
-              <w:t>Crib with Cot Mobile</w:t>
+              <w:t>-----------------------------</w:t>
             </w:r>
           </w:p>
         </w:tc>
@@ -10120,6 +10058,39 @@
                 <w14:ligatures w14:val="none"/>
               </w:rPr>
             </w:pPr>
+            <w:r>
+              <w:rPr>
+                <w:rFonts w:ascii="Courier New" w:eastAsia="Times New Roman" w:hAnsi="Courier New" w:cs="Courier New"/>
+                <w:b/>
+                <w:bCs/>
+                <w:color w:val="000000"/>
+                <w:kern w:val="0"/>
+                <w14:ligatures w14:val="none"/>
+              </w:rPr>
+              <w:t>--</w:t>
+            </w:r>
+            <w:r>
+              <w:rPr>
+                <w:rFonts w:ascii="Courier New" w:eastAsia="Times New Roman" w:hAnsi="Courier New" w:cs="Courier New"/>
+                <w:b/>
+                <w:bCs/>
+                <w:color w:val="000000"/>
+                <w:kern w:val="0"/>
+                <w14:ligatures w14:val="none"/>
+              </w:rPr>
+              <w:t>----</w:t>
+            </w:r>
+            <w:r>
+              <w:rPr>
+                <w:rFonts w:ascii="Courier New" w:eastAsia="Times New Roman" w:hAnsi="Courier New" w:cs="Courier New"/>
+                <w:b/>
+                <w:bCs/>
+                <w:color w:val="000000"/>
+                <w:kern w:val="0"/>
+                <w14:ligatures w14:val="none"/>
+              </w:rPr>
+              <w:t>-----</w:t>
+            </w:r>
           </w:p>
         </w:tc>
         <w:tc>
@@ -10152,18 +10123,29 @@
                 <w:kern w:val="0"/>
                 <w14:ligatures w14:val="none"/>
               </w:rPr>
-              <w:t>2</w:t>
-            </w:r>
-            <w:r>
-              <w:rPr>
-                <w:rFonts w:ascii="Courier New" w:eastAsia="Times New Roman" w:hAnsi="Courier New" w:cs="Courier New"/>
-                <w:b/>
-                <w:bCs/>
-                <w:color w:val="000000"/>
-                <w:kern w:val="0"/>
-                <w14:ligatures w14:val="none"/>
-              </w:rPr>
-              <w:t>7</w:t>
+              <w:t>---</w:t>
+            </w:r>
+            <w:r>
+              <w:rPr>
+                <w:rFonts w:ascii="Courier New" w:eastAsia="Times New Roman" w:hAnsi="Courier New" w:cs="Courier New"/>
+                <w:b/>
+                <w:bCs/>
+                <w:color w:val="000000"/>
+                <w:kern w:val="0"/>
+                <w14:ligatures w14:val="none"/>
+              </w:rPr>
+              <w:t>---</w:t>
+            </w:r>
+            <w:r>
+              <w:rPr>
+                <w:rFonts w:ascii="Courier New" w:eastAsia="Times New Roman" w:hAnsi="Courier New" w:cs="Courier New"/>
+                <w:b/>
+                <w:bCs/>
+                <w:color w:val="000000"/>
+                <w:kern w:val="0"/>
+                <w14:ligatures w14:val="none"/>
+              </w:rPr>
+              <w:t>---------------</w:t>
             </w:r>
           </w:p>
         </w:tc>
@@ -10185,6 +10167,28 @@
                 <w14:ligatures w14:val="none"/>
               </w:rPr>
             </w:pPr>
+            <w:r>
+              <w:rPr>
+                <w:rFonts w:ascii="Courier New" w:eastAsia="Times New Roman" w:hAnsi="Courier New" w:cs="Courier New"/>
+                <w:b/>
+                <w:bCs/>
+                <w:color w:val="000000"/>
+                <w:kern w:val="0"/>
+                <w14:ligatures w14:val="none"/>
+              </w:rPr>
+              <w:t>---</w:t>
+            </w:r>
+            <w:r>
+              <w:rPr>
+                <w:rFonts w:ascii="Courier New" w:eastAsia="Times New Roman" w:hAnsi="Courier New" w:cs="Courier New"/>
+                <w:b/>
+                <w:bCs/>
+                <w:color w:val="000000"/>
+                <w:kern w:val="0"/>
+                <w14:ligatures w14:val="none"/>
+              </w:rPr>
+              <w:t>--------</w:t>
+            </w:r>
           </w:p>
         </w:tc>
       </w:tr>
@@ -10217,7 +10221,7 @@
                 <w:kern w:val="0"/>
                 <w14:ligatures w14:val="none"/>
               </w:rPr>
-              <w:t>Cycle</w:t>
+              <w:t>Crib with Cot Mobile</w:t>
             </w:r>
           </w:p>
         </w:tc>
@@ -10339,7 +10343,7 @@
                 <w:kern w:val="0"/>
                 <w14:ligatures w14:val="none"/>
               </w:rPr>
-              <w:t>Band-aid</w:t>
+              <w:t>Cycle</w:t>
             </w:r>
           </w:p>
         </w:tc>
@@ -10460,7 +10464,7 @@
                 <w:kern w:val="0"/>
                 <w14:ligatures w14:val="none"/>
               </w:rPr>
-              <w:t>Puppy</w:t>
+              <w:t>Band-aid</w:t>
             </w:r>
           </w:p>
         </w:tc>
@@ -10582,7 +10586,7 @@
                 <w:kern w:val="0"/>
                 <w14:ligatures w14:val="none"/>
               </w:rPr>
-              <w:t>Bat and ball</w:t>
+              <w:t>Puppy</w:t>
             </w:r>
           </w:p>
         </w:tc>
@@ -10703,7 +10707,7 @@
                 <w:kern w:val="0"/>
                 <w14:ligatures w14:val="none"/>
               </w:rPr>
-              <w:t>Ice-lollies</w:t>
+              <w:t>Bat and ball</w:t>
             </w:r>
           </w:p>
         </w:tc>
@@ -10825,7 +10829,7 @@
                 <w:kern w:val="0"/>
                 <w14:ligatures w14:val="none"/>
               </w:rPr>
-              <w:t>Beer bottles to cheer</w:t>
+              <w:t>Ice-lollies</w:t>
             </w:r>
           </w:p>
         </w:tc>
@@ -10946,7 +10950,7 @@
                 <w:kern w:val="0"/>
                 <w14:ligatures w14:val="none"/>
               </w:rPr>
-              <w:t>Doobie</w:t>
+              <w:t>Beer bottles to cheer</w:t>
             </w:r>
           </w:p>
         </w:tc>
@@ -11050,24 +11054,25 @@
             <w:tcW w:w="4405" w:type="dxa"/>
             <w:noWrap/>
             <w:vAlign w:val="center"/>
-          </w:tcPr>
-          <w:p>
-            <w:pPr>
-              <w:rPr>
-                <w:rFonts w:ascii="Courier New" w:eastAsia="Times New Roman" w:hAnsi="Courier New" w:cs="Courier New"/>
-                <w:color w:val="000000"/>
-                <w:kern w:val="0"/>
-                <w14:ligatures w14:val="none"/>
-              </w:rPr>
-            </w:pPr>
-            <w:r>
-              <w:rPr>
-                <w:rFonts w:ascii="Courier New" w:eastAsia="Times New Roman" w:hAnsi="Courier New" w:cs="Courier New"/>
-                <w:color w:val="000000"/>
-                <w:kern w:val="0"/>
-                <w14:ligatures w14:val="none"/>
-              </w:rPr>
-              <w:t>Wedding Ring</w:t>
+            <w:hideMark/>
+          </w:tcPr>
+          <w:p>
+            <w:pPr>
+              <w:rPr>
+                <w:rFonts w:ascii="Courier New" w:eastAsia="Times New Roman" w:hAnsi="Courier New" w:cs="Courier New"/>
+                <w:color w:val="000000"/>
+                <w:kern w:val="0"/>
+                <w14:ligatures w14:val="none"/>
+              </w:rPr>
+            </w:pPr>
+            <w:r>
+              <w:rPr>
+                <w:rFonts w:ascii="Courier New" w:eastAsia="Times New Roman" w:hAnsi="Courier New" w:cs="Courier New"/>
+                <w:color w:val="000000"/>
+                <w:kern w:val="0"/>
+                <w14:ligatures w14:val="none"/>
+              </w:rPr>
+              <w:t>Doobie</w:t>
             </w:r>
           </w:p>
         </w:tc>
@@ -11076,6 +11081,7 @@
             <w:tcW w:w="1890" w:type="dxa"/>
             <w:noWrap/>
             <w:vAlign w:val="center"/>
+            <w:hideMark/>
           </w:tcPr>
           <w:p>
             <w:pPr>
@@ -11097,30 +11103,43 @@
             <w:tcW w:w="3268" w:type="dxa"/>
             <w:noWrap/>
             <w:vAlign w:val="center"/>
-          </w:tcPr>
-          <w:p>
-            <w:pPr>
-              <w:jc w:val="center"/>
-              <w:cnfStyle w:val="000000100000" w:firstRow="0" w:lastRow="0" w:firstColumn="0" w:lastColumn="0" w:oddVBand="0" w:evenVBand="0" w:oddHBand="1" w:evenHBand="0" w:firstRowFirstColumn="0" w:firstRowLastColumn="0" w:lastRowFirstColumn="0" w:lastRowLastColumn="0"/>
-              <w:rPr>
-                <w:rFonts w:ascii="Courier New" w:eastAsia="Times New Roman" w:hAnsi="Courier New" w:cs="Courier New"/>
-                <w:b/>
-                <w:bCs/>
-                <w:color w:val="000000"/>
-                <w:kern w:val="0"/>
-                <w14:ligatures w14:val="none"/>
-              </w:rPr>
-            </w:pPr>
-            <w:r>
-              <w:rPr>
-                <w:rFonts w:ascii="Courier New" w:eastAsia="Times New Roman" w:hAnsi="Courier New" w:cs="Courier New"/>
-                <w:b/>
-                <w:bCs/>
-                <w:color w:val="000000"/>
-                <w:kern w:val="0"/>
-                <w14:ligatures w14:val="none"/>
-              </w:rPr>
-              <w:t>27</w:t>
+            <w:hideMark/>
+          </w:tcPr>
+          <w:p>
+            <w:pPr>
+              <w:jc w:val="center"/>
+              <w:cnfStyle w:val="000000100000" w:firstRow="0" w:lastRow="0" w:firstColumn="0" w:lastColumn="0" w:oddVBand="0" w:evenVBand="0" w:oddHBand="1" w:evenHBand="0" w:firstRowFirstColumn="0" w:firstRowLastColumn="0" w:lastRowFirstColumn="0" w:lastRowLastColumn="0"/>
+              <w:rPr>
+                <w:rFonts w:ascii="Times New Roman" w:eastAsia="Times New Roman" w:hAnsi="Times New Roman" w:cs="Times New Roman"/>
+                <w:b/>
+                <w:bCs/>
+                <w:kern w:val="0"/>
+                <w:sz w:val="20"/>
+                <w:szCs w:val="20"/>
+                <w14:ligatures w14:val="none"/>
+              </w:rPr>
+            </w:pPr>
+            <w:r>
+              <w:rPr>
+                <w:rFonts w:ascii="Courier New" w:eastAsia="Times New Roman" w:hAnsi="Courier New" w:cs="Courier New"/>
+                <w:b/>
+                <w:bCs/>
+                <w:color w:val="000000"/>
+                <w:kern w:val="0"/>
+                <w14:ligatures w14:val="none"/>
+              </w:rPr>
+              <w:t>2</w:t>
+            </w:r>
+            <w:r>
+              <w:rPr>
+                <w:rFonts w:ascii="Courier New" w:eastAsia="Times New Roman" w:hAnsi="Courier New" w:cs="Courier New"/>
+                <w:b/>
+                <w:bCs/>
+                <w:color w:val="000000"/>
+                <w:kern w:val="0"/>
+                <w14:ligatures w14:val="none"/>
+              </w:rPr>
+              <w:t>7</w:t>
             </w:r>
           </w:p>
         </w:tc>
@@ -11173,7 +11192,7 @@
                 <w:kern w:val="0"/>
                 <w14:ligatures w14:val="none"/>
               </w:rPr>
-              <w:t xml:space="preserve">A cloth to cover invertor </w:t>
+              <w:t>Wedding Ring</w:t>
             </w:r>
           </w:p>
         </w:tc>
@@ -11182,7 +11201,6 @@
             <w:tcW w:w="1890" w:type="dxa"/>
             <w:noWrap/>
             <w:vAlign w:val="center"/>
-            <w:hideMark/>
           </w:tcPr>
           <w:p>
             <w:pPr>
@@ -11204,11 +11222,40 @@
             <w:tcW w:w="3268" w:type="dxa"/>
             <w:noWrap/>
             <w:vAlign w:val="center"/>
-            <w:hideMark/>
-          </w:tcPr>
-          <w:p>
-            <w:pPr>
-              <w:jc w:val="center"/>
+          </w:tcPr>
+          <w:p>
+            <w:pPr>
+              <w:jc w:val="center"/>
+              <w:cnfStyle w:val="000000000000" w:firstRow="0" w:lastRow="0" w:firstColumn="0" w:lastColumn="0" w:oddVBand="0" w:evenVBand="0" w:oddHBand="0" w:evenHBand="0" w:firstRowFirstColumn="0" w:firstRowLastColumn="0" w:lastRowFirstColumn="0" w:lastRowLastColumn="0"/>
+              <w:rPr>
+                <w:rFonts w:ascii="Courier New" w:eastAsia="Times New Roman" w:hAnsi="Courier New" w:cs="Courier New"/>
+                <w:b/>
+                <w:bCs/>
+                <w:color w:val="000000"/>
+                <w:kern w:val="0"/>
+                <w14:ligatures w14:val="none"/>
+              </w:rPr>
+            </w:pPr>
+            <w:r>
+              <w:rPr>
+                <w:rFonts w:ascii="Courier New" w:eastAsia="Times New Roman" w:hAnsi="Courier New" w:cs="Courier New"/>
+                <w:b/>
+                <w:bCs/>
+                <w:color w:val="000000"/>
+                <w:kern w:val="0"/>
+                <w14:ligatures w14:val="none"/>
+              </w:rPr>
+              <w:t>27</w:t>
+            </w:r>
+          </w:p>
+        </w:tc>
+        <w:tc>
+          <w:tcPr>
+            <w:tcW w:w="1804" w:type="dxa"/>
+            <w:vAlign w:val="center"/>
+          </w:tcPr>
+          <w:p>
+            <w:pPr>
               <w:cnfStyle w:val="000000000000" w:firstRow="0" w:lastRow="0" w:firstColumn="0" w:lastColumn="0" w:oddVBand="0" w:evenVBand="0" w:oddHBand="0" w:evenHBand="0" w:firstRowFirstColumn="0" w:firstRowLastColumn="0" w:lastRowFirstColumn="0" w:lastRowLastColumn="0"/>
               <w:rPr>
                 <w:rFonts w:ascii="Times New Roman" w:eastAsia="Times New Roman" w:hAnsi="Times New Roman" w:cs="Times New Roman"/>
@@ -11222,6 +11269,85 @@
             </w:pPr>
           </w:p>
         </w:tc>
+      </w:tr>
+      <w:tr>
+        <w:trPr>
+          <w:cnfStyle w:val="000000100000" w:firstRow="0" w:lastRow="0" w:firstColumn="0" w:lastColumn="0" w:oddVBand="0" w:evenVBand="0" w:oddHBand="1" w:evenHBand="0" w:firstRowFirstColumn="0" w:firstRowLastColumn="0" w:lastRowFirstColumn="0" w:lastRowLastColumn="0"/>
+          <w:trHeight w:val="432"/>
+          <w:jc w:val="center"/>
+        </w:trPr>
+        <w:tc>
+          <w:tcPr>
+            <w:cnfStyle w:val="001000000000" w:firstRow="0" w:lastRow="0" w:firstColumn="1" w:lastColumn="0" w:oddVBand="0" w:evenVBand="0" w:oddHBand="0" w:evenHBand="0" w:firstRowFirstColumn="0" w:firstRowLastColumn="0" w:lastRowFirstColumn="0" w:lastRowLastColumn="0"/>
+            <w:tcW w:w="4405" w:type="dxa"/>
+            <w:noWrap/>
+            <w:vAlign w:val="center"/>
+          </w:tcPr>
+          <w:p>
+            <w:pPr>
+              <w:rPr>
+                <w:rFonts w:ascii="Courier New" w:eastAsia="Times New Roman" w:hAnsi="Courier New" w:cs="Courier New"/>
+                <w:color w:val="000000"/>
+                <w:kern w:val="0"/>
+                <w14:ligatures w14:val="none"/>
+              </w:rPr>
+            </w:pPr>
+            <w:r>
+              <w:rPr>
+                <w:rFonts w:ascii="Courier New" w:eastAsia="Times New Roman" w:hAnsi="Courier New" w:cs="Courier New"/>
+                <w:color w:val="000000"/>
+                <w:kern w:val="0"/>
+                <w14:ligatures w14:val="none"/>
+              </w:rPr>
+              <w:t xml:space="preserve">A cloth to cover invertor </w:t>
+            </w:r>
+          </w:p>
+        </w:tc>
+        <w:tc>
+          <w:tcPr>
+            <w:tcW w:w="1890" w:type="dxa"/>
+            <w:noWrap/>
+            <w:vAlign w:val="center"/>
+            <w:hideMark/>
+          </w:tcPr>
+          <w:p>
+            <w:pPr>
+              <w:jc w:val="center"/>
+              <w:cnfStyle w:val="000000100000" w:firstRow="0" w:lastRow="0" w:firstColumn="0" w:lastColumn="0" w:oddVBand="0" w:evenVBand="0" w:oddHBand="1" w:evenHBand="0" w:firstRowFirstColumn="0" w:firstRowLastColumn="0" w:lastRowFirstColumn="0" w:lastRowLastColumn="0"/>
+              <w:rPr>
+                <w:rFonts w:ascii="Courier New" w:eastAsia="Times New Roman" w:hAnsi="Courier New" w:cs="Courier New"/>
+                <w:b/>
+                <w:bCs/>
+                <w:color w:val="000000"/>
+                <w:kern w:val="0"/>
+                <w14:ligatures w14:val="none"/>
+              </w:rPr>
+            </w:pPr>
+          </w:p>
+        </w:tc>
+        <w:tc>
+          <w:tcPr>
+            <w:tcW w:w="3268" w:type="dxa"/>
+            <w:noWrap/>
+            <w:vAlign w:val="center"/>
+            <w:hideMark/>
+          </w:tcPr>
+          <w:p>
+            <w:pPr>
+              <w:jc w:val="center"/>
+              <w:cnfStyle w:val="000000100000" w:firstRow="0" w:lastRow="0" w:firstColumn="0" w:lastColumn="0" w:oddVBand="0" w:evenVBand="0" w:oddHBand="1" w:evenHBand="0" w:firstRowFirstColumn="0" w:firstRowLastColumn="0" w:lastRowFirstColumn="0" w:lastRowLastColumn="0"/>
+              <w:rPr>
+                <w:rFonts w:ascii="Times New Roman" w:eastAsia="Times New Roman" w:hAnsi="Times New Roman" w:cs="Times New Roman"/>
+                <w:b/>
+                <w:bCs/>
+                <w:kern w:val="0"/>
+                <w:sz w:val="20"/>
+                <w:szCs w:val="20"/>
+                <w14:ligatures w14:val="none"/>
+              </w:rPr>
+            </w:pPr>
+          </w:p>
+        </w:tc>
         <w:tc>
           <w:tcPr>
             <w:tcW w:w="1804" w:type="dxa"/>
@@ -11229,7 +11355,7 @@
           </w:tcPr>
           <w:p>
             <w:pPr>
-              <w:cnfStyle w:val="000000000000" w:firstRow="0" w:lastRow="0" w:firstColumn="0" w:lastColumn="0" w:oddVBand="0" w:evenVBand="0" w:oddHBand="0" w:evenHBand="0" w:firstRowFirstColumn="0" w:firstRowLastColumn="0" w:lastRowFirstColumn="0" w:lastRowLastColumn="0"/>
+              <w:cnfStyle w:val="000000100000" w:firstRow="0" w:lastRow="0" w:firstColumn="0" w:lastColumn="0" w:oddVBand="0" w:evenVBand="0" w:oddHBand="1" w:evenHBand="0" w:firstRowFirstColumn="0" w:firstRowLastColumn="0" w:lastRowFirstColumn="0" w:lastRowLastColumn="0"/>
               <w:rPr>
                 <w:rFonts w:ascii="Times New Roman" w:eastAsia="Times New Roman" w:hAnsi="Times New Roman" w:cs="Times New Roman"/>
                 <w:b/>

</xml_diff>

<commit_message>
Vyuthi Shotlist Till S10
</commit_message>
<xml_diff>
--- a/The_A_Shorts/2. Vyuthi/Vyuti - The Lists/Vyuthi - The Props List.docx
+++ b/The_A_Shorts/2. Vyuthi/Vyuti - The Lists/Vyuthi - The Props List.docx
@@ -487,7 +487,7 @@
                 <w:kern w:val="0"/>
                 <w14:ligatures w14:val="none"/>
               </w:rPr>
-              <w:t>2, 7, 9</w:t>
+              <w:t>2</w:t>
             </w:r>
           </w:p>
         </w:tc>
@@ -3133,6 +3133,17 @@
               </w:rPr>
               <w:t>7</w:t>
             </w:r>
+            <w:r>
+              <w:rPr>
+                <w:rFonts w:ascii="Courier New" w:eastAsia="Times New Roman" w:hAnsi="Courier New" w:cs="Courier New"/>
+                <w:b/>
+                <w:bCs/>
+                <w:color w:val="000000"/>
+                <w:kern w:val="0"/>
+                <w14:ligatures w14:val="none"/>
+              </w:rPr>
+              <w:t>, 9</w:t>
+            </w:r>
           </w:p>
         </w:tc>
         <w:tc>
@@ -3166,25 +3177,24 @@
             <w:tcW w:w="4405" w:type="dxa"/>
             <w:noWrap/>
             <w:vAlign w:val="center"/>
-            <w:hideMark/>
-          </w:tcPr>
-          <w:p>
-            <w:pPr>
-              <w:rPr>
-                <w:rFonts w:ascii="Courier New" w:eastAsia="Times New Roman" w:hAnsi="Courier New" w:cs="Courier New"/>
-                <w:color w:val="000000"/>
-                <w:kern w:val="0"/>
-                <w14:ligatures w14:val="none"/>
-              </w:rPr>
-            </w:pPr>
-            <w:r>
-              <w:rPr>
-                <w:rFonts w:ascii="Courier New" w:eastAsia="Times New Roman" w:hAnsi="Courier New" w:cs="Courier New"/>
-                <w:color w:val="000000"/>
-                <w:kern w:val="0"/>
-                <w14:ligatures w14:val="none"/>
-              </w:rPr>
-              <w:t>Fridge with freezer</w:t>
+          </w:tcPr>
+          <w:p>
+            <w:pPr>
+              <w:rPr>
+                <w:rFonts w:ascii="Courier New" w:eastAsia="Times New Roman" w:hAnsi="Courier New" w:cs="Courier New"/>
+                <w:color w:val="000000"/>
+                <w:kern w:val="0"/>
+                <w14:ligatures w14:val="none"/>
+              </w:rPr>
+            </w:pPr>
+            <w:r>
+              <w:rPr>
+                <w:rFonts w:ascii="Courier New" w:eastAsia="Times New Roman" w:hAnsi="Courier New" w:cs="Courier New"/>
+                <w:color w:val="000000"/>
+                <w:kern w:val="0"/>
+                <w14:ligatures w14:val="none"/>
+              </w:rPr>
+              <w:t>Small LED light</w:t>
             </w:r>
           </w:p>
         </w:tc>
@@ -3193,7 +3203,6 @@
             <w:tcW w:w="1890" w:type="dxa"/>
             <w:noWrap/>
             <w:vAlign w:val="center"/>
-            <w:hideMark/>
           </w:tcPr>
           <w:p>
             <w:pPr>
@@ -3226,31 +3235,30 @@
             <w:tcW w:w="3268" w:type="dxa"/>
             <w:noWrap/>
             <w:vAlign w:val="center"/>
-            <w:hideMark/>
-          </w:tcPr>
-          <w:p>
-            <w:pPr>
-              <w:jc w:val="center"/>
-              <w:cnfStyle w:val="000000000000" w:firstRow="0" w:lastRow="0" w:firstColumn="0" w:lastColumn="0" w:oddVBand="0" w:evenVBand="0" w:oddHBand="0" w:evenHBand="0" w:firstRowFirstColumn="0" w:firstRowLastColumn="0" w:lastRowFirstColumn="0" w:lastRowLastColumn="0"/>
-              <w:rPr>
-                <w:rFonts w:ascii="Courier New" w:eastAsia="Times New Roman" w:hAnsi="Courier New" w:cs="Courier New"/>
-                <w:b/>
-                <w:bCs/>
-                <w:color w:val="000000"/>
-                <w:kern w:val="0"/>
-                <w14:ligatures w14:val="none"/>
-              </w:rPr>
-            </w:pPr>
-            <w:r>
-              <w:rPr>
-                <w:rFonts w:ascii="Courier New" w:eastAsia="Times New Roman" w:hAnsi="Courier New" w:cs="Courier New"/>
-                <w:b/>
-                <w:bCs/>
-                <w:color w:val="000000"/>
-                <w:kern w:val="0"/>
-                <w14:ligatures w14:val="none"/>
-              </w:rPr>
-              <w:t>8, 20</w:t>
+          </w:tcPr>
+          <w:p>
+            <w:pPr>
+              <w:jc w:val="center"/>
+              <w:cnfStyle w:val="000000000000" w:firstRow="0" w:lastRow="0" w:firstColumn="0" w:lastColumn="0" w:oddVBand="0" w:evenVBand="0" w:oddHBand="0" w:evenHBand="0" w:firstRowFirstColumn="0" w:firstRowLastColumn="0" w:lastRowFirstColumn="0" w:lastRowLastColumn="0"/>
+              <w:rPr>
+                <w:rFonts w:ascii="Courier New" w:eastAsia="Times New Roman" w:hAnsi="Courier New" w:cs="Courier New"/>
+                <w:b/>
+                <w:bCs/>
+                <w:color w:val="000000"/>
+                <w:kern w:val="0"/>
+                <w14:ligatures w14:val="none"/>
+              </w:rPr>
+            </w:pPr>
+            <w:r>
+              <w:rPr>
+                <w:rFonts w:ascii="Courier New" w:eastAsia="Times New Roman" w:hAnsi="Courier New" w:cs="Courier New"/>
+                <w:b/>
+                <w:bCs/>
+                <w:color w:val="000000"/>
+                <w:kern w:val="0"/>
+                <w14:ligatures w14:val="none"/>
+              </w:rPr>
+              <w:t>7, 9</w:t>
             </w:r>
           </w:p>
         </w:tc>
@@ -3304,7 +3312,7 @@
                 <w:kern w:val="0"/>
                 <w14:ligatures w14:val="none"/>
               </w:rPr>
-              <w:t>Ice Cubes</w:t>
+              <w:t>Fridge with freezer</w:t>
             </w:r>
           </w:p>
         </w:tc>
@@ -3370,7 +3378,7 @@
                 <w:kern w:val="0"/>
                 <w14:ligatures w14:val="none"/>
               </w:rPr>
-              <w:t>8</w:t>
+              <w:t>8, 20</w:t>
             </w:r>
           </w:p>
         </w:tc>
@@ -3423,7 +3431,7 @@
                 <w:kern w:val="0"/>
                 <w14:ligatures w14:val="none"/>
               </w:rPr>
-              <w:t>Glasses of Whiskey</w:t>
+              <w:t>Ice Cubes</w:t>
             </w:r>
           </w:p>
         </w:tc>
@@ -3456,7 +3464,7 @@
                 <w:kern w:val="0"/>
                 <w14:ligatures w14:val="none"/>
               </w:rPr>
-              <w:t>2</w:t>
+              <w:t>1</w:t>
             </w:r>
           </w:p>
         </w:tc>
@@ -3489,7 +3497,7 @@
                 <w:kern w:val="0"/>
                 <w14:ligatures w14:val="none"/>
               </w:rPr>
-              <w:t>8, 9, 19</w:t>
+              <w:t>8</w:t>
             </w:r>
           </w:p>
         </w:tc>
@@ -3543,7 +3551,7 @@
                 <w:kern w:val="0"/>
                 <w14:ligatures w14:val="none"/>
               </w:rPr>
-              <w:t>Round Alarm Clock</w:t>
+              <w:t>Glasses of Whiskey</w:t>
             </w:r>
           </w:p>
         </w:tc>
@@ -3576,7 +3584,7 @@
                 <w:kern w:val="0"/>
                 <w14:ligatures w14:val="none"/>
               </w:rPr>
-              <w:t>1</w:t>
+              <w:t>2</w:t>
             </w:r>
           </w:p>
         </w:tc>
@@ -3609,7 +3617,7 @@
                 <w:kern w:val="0"/>
                 <w14:ligatures w14:val="none"/>
               </w:rPr>
-              <w:t>9, 10</w:t>
+              <w:t>8, 9, 19</w:t>
             </w:r>
           </w:p>
         </w:tc>
@@ -3662,7 +3670,7 @@
                 <w:kern w:val="0"/>
                 <w14:ligatures w14:val="none"/>
               </w:rPr>
-              <w:t>Broken Shards of Glass</w:t>
+              <w:t>Round Alarm Clock</w:t>
             </w:r>
           </w:p>
         </w:tc>
@@ -3728,7 +3736,7 @@
                 <w:kern w:val="0"/>
                 <w14:ligatures w14:val="none"/>
               </w:rPr>
-              <w:t>10, 18</w:t>
+              <w:t>9, 10</w:t>
             </w:r>
           </w:p>
         </w:tc>
@@ -3783,7 +3791,7 @@
                 <w14:ligatures w14:val="none"/>
               </w:rPr>
               <w:lastRenderedPageBreak/>
-              <w:t>Hard Back Light</w:t>
+              <w:t>Broken Shards of Glass</w:t>
             </w:r>
           </w:p>
         </w:tc>
@@ -3849,7 +3857,7 @@
                 <w:kern w:val="0"/>
                 <w14:ligatures w14:val="none"/>
               </w:rPr>
-              <w:t>10, 13, 15</w:t>
+              <w:t>10, 18</w:t>
             </w:r>
           </w:p>
         </w:tc>
@@ -3902,7 +3910,7 @@
                 <w:kern w:val="0"/>
                 <w14:ligatures w14:val="none"/>
               </w:rPr>
-              <w:t>Curtain in Bedroom</w:t>
+              <w:t>Hard Back Light</w:t>
             </w:r>
           </w:p>
         </w:tc>
@@ -3968,7 +3976,7 @@
                 <w:kern w:val="0"/>
                 <w14:ligatures w14:val="none"/>
               </w:rPr>
-              <w:t>10, 16</w:t>
+              <w:t>10, 13, 15</w:t>
             </w:r>
           </w:p>
         </w:tc>
@@ -4022,7 +4030,7 @@
                 <w:kern w:val="0"/>
                 <w14:ligatures w14:val="none"/>
               </w:rPr>
-              <w:t>Dining Table with a Chair</w:t>
+              <w:t>Curtain in Bedroom</w:t>
             </w:r>
           </w:p>
         </w:tc>
@@ -4088,7 +4096,7 @@
                 <w:kern w:val="0"/>
                 <w14:ligatures w14:val="none"/>
               </w:rPr>
-              <w:t>11</w:t>
+              <w:t>10, 16</w:t>
             </w:r>
           </w:p>
         </w:tc>
@@ -4141,7 +4149,7 @@
                 <w:kern w:val="0"/>
                 <w14:ligatures w14:val="none"/>
               </w:rPr>
-              <w:t>Top Hanging Light</w:t>
+              <w:t>Dining Table with a Chair</w:t>
             </w:r>
           </w:p>
         </w:tc>
@@ -4261,7 +4269,7 @@
                 <w:kern w:val="0"/>
                 <w14:ligatures w14:val="none"/>
               </w:rPr>
-              <w:t>Plate of Piping Hot Dosa</w:t>
+              <w:t>Top Hanging Light</w:t>
             </w:r>
           </w:p>
         </w:tc>
@@ -4380,7 +4388,7 @@
                 <w:kern w:val="0"/>
                 <w14:ligatures w14:val="none"/>
               </w:rPr>
-              <w:t>Tiffin Box with hard Maggie</w:t>
+              <w:t>Plate of Piping Hot Dosa</w:t>
             </w:r>
           </w:p>
         </w:tc>
@@ -4500,7 +4508,7 @@
                 <w:kern w:val="0"/>
                 <w14:ligatures w14:val="none"/>
               </w:rPr>
-              <w:t>Birthday cake with candles</w:t>
+              <w:t>Tiffin Box with hard Maggie</w:t>
             </w:r>
           </w:p>
         </w:tc>
@@ -4619,7 +4627,7 @@
                 <w:kern w:val="0"/>
                 <w14:ligatures w14:val="none"/>
               </w:rPr>
-              <w:t>Firecracker</w:t>
+              <w:t>Birthday cake with candles</w:t>
             </w:r>
           </w:p>
         </w:tc>
@@ -4739,7 +4747,7 @@
                 <w:kern w:val="0"/>
                 <w14:ligatures w14:val="none"/>
               </w:rPr>
-              <w:t>Laptop</w:t>
+              <w:t>Firecracker</w:t>
             </w:r>
           </w:p>
         </w:tc>
@@ -4805,7 +4813,7 @@
                 <w:kern w:val="0"/>
                 <w14:ligatures w14:val="none"/>
               </w:rPr>
-              <w:t>12</w:t>
+              <w:t>11</w:t>
             </w:r>
           </w:p>
         </w:tc>
@@ -4858,7 +4866,7 @@
                 <w:kern w:val="0"/>
                 <w14:ligatures w14:val="none"/>
               </w:rPr>
-              <w:t>Worktable in Bedroom</w:t>
+              <w:t>Laptop</w:t>
             </w:r>
           </w:p>
         </w:tc>
@@ -4978,7 +4986,7 @@
                 <w:kern w:val="0"/>
                 <w14:ligatures w14:val="none"/>
               </w:rPr>
-              <w:t>Blanket</w:t>
+              <w:t>Worktable in Bedroom</w:t>
             </w:r>
           </w:p>
         </w:tc>
@@ -5097,7 +5105,7 @@
                 <w:kern w:val="0"/>
                 <w14:ligatures w14:val="none"/>
               </w:rPr>
-              <w:t>Marigold</w:t>
+              <w:t>Blanket</w:t>
             </w:r>
           </w:p>
         </w:tc>
@@ -5163,7 +5171,7 @@
                 <w:kern w:val="0"/>
                 <w14:ligatures w14:val="none"/>
               </w:rPr>
-              <w:t>12, 17, 27</w:t>
+              <w:t>12</w:t>
             </w:r>
           </w:p>
         </w:tc>
@@ -5217,7 +5225,7 @@
                 <w:kern w:val="0"/>
                 <w14:ligatures w14:val="none"/>
               </w:rPr>
-              <w:t>Small framed photo of Adi</w:t>
+              <w:t>Marigold</w:t>
             </w:r>
           </w:p>
         </w:tc>
@@ -5283,7 +5291,7 @@
                 <w:kern w:val="0"/>
                 <w14:ligatures w14:val="none"/>
               </w:rPr>
-              <w:t>12, 17</w:t>
+              <w:t>12, 17, 27</w:t>
             </w:r>
           </w:p>
         </w:tc>
@@ -5336,7 +5344,7 @@
                 <w:kern w:val="0"/>
                 <w14:ligatures w14:val="none"/>
               </w:rPr>
-              <w:t>Shelf with photos and stuffs</w:t>
+              <w:t>Small framed photo of Adi</w:t>
             </w:r>
           </w:p>
         </w:tc>
@@ -5402,7 +5410,7 @@
                 <w:kern w:val="0"/>
                 <w14:ligatures w14:val="none"/>
               </w:rPr>
-              <w:t>12</w:t>
+              <w:t>12, 17</w:t>
             </w:r>
           </w:p>
         </w:tc>
@@ -5456,7 +5464,7 @@
                 <w:kern w:val="0"/>
                 <w14:ligatures w14:val="none"/>
               </w:rPr>
-              <w:t>Pieces of Chalk</w:t>
+              <w:t>Shelf with photos and stuffs</w:t>
             </w:r>
           </w:p>
         </w:tc>
@@ -5575,7 +5583,7 @@
                 <w:kern w:val="0"/>
                 <w14:ligatures w14:val="none"/>
               </w:rPr>
-              <w:t>Water Bottle</w:t>
+              <w:t>Pieces of Chalk</w:t>
             </w:r>
           </w:p>
         </w:tc>
@@ -5641,7 +5649,7 @@
                 <w:kern w:val="0"/>
                 <w14:ligatures w14:val="none"/>
               </w:rPr>
-              <w:t>13, 17, 19</w:t>
+              <w:t>12</w:t>
             </w:r>
           </w:p>
         </w:tc>
@@ -5695,7 +5703,7 @@
                 <w:kern w:val="0"/>
                 <w14:ligatures w14:val="none"/>
               </w:rPr>
-              <w:t>Doctor’s apron</w:t>
+              <w:t>Water Bottle</w:t>
             </w:r>
           </w:p>
         </w:tc>
@@ -5761,7 +5769,7 @@
                 <w:kern w:val="0"/>
                 <w14:ligatures w14:val="none"/>
               </w:rPr>
-              <w:t>15</w:t>
+              <w:t>13, 17, 19</w:t>
             </w:r>
           </w:p>
         </w:tc>
@@ -5814,7 +5822,7 @@
                 <w:kern w:val="0"/>
                 <w14:ligatures w14:val="none"/>
               </w:rPr>
-              <w:t>Ashtray full of Cigarette butts</w:t>
+              <w:t>Doctor’s apron</w:t>
             </w:r>
           </w:p>
         </w:tc>
@@ -5880,7 +5888,7 @@
                 <w:kern w:val="0"/>
                 <w14:ligatures w14:val="none"/>
               </w:rPr>
-              <w:t>14</w:t>
+              <w:t>15</w:t>
             </w:r>
           </w:p>
         </w:tc>
@@ -5934,7 +5942,7 @@
                 <w:kern w:val="0"/>
                 <w14:ligatures w14:val="none"/>
               </w:rPr>
-              <w:t>Pool table with ball and cue</w:t>
+              <w:t>Ashtray full of Cigarette butts</w:t>
             </w:r>
           </w:p>
         </w:tc>
@@ -6053,7 +6061,7 @@
                 <w:kern w:val="0"/>
                 <w14:ligatures w14:val="none"/>
               </w:rPr>
-              <w:t>Some Engineering Book</w:t>
+              <w:t>Pool table with ball and cue</w:t>
             </w:r>
           </w:p>
         </w:tc>
@@ -6119,7 +6127,7 @@
                 <w:kern w:val="0"/>
                 <w14:ligatures w14:val="none"/>
               </w:rPr>
-              <w:t>19</w:t>
+              <w:t>14</w:t>
             </w:r>
           </w:p>
         </w:tc>
@@ -6173,7 +6181,7 @@
                 <w:kern w:val="0"/>
                 <w14:ligatures w14:val="none"/>
               </w:rPr>
-              <w:t>Kettle</w:t>
+              <w:t>Some Engineering Book</w:t>
             </w:r>
           </w:p>
         </w:tc>
@@ -6292,7 +6300,7 @@
                 <w:kern w:val="0"/>
                 <w14:ligatures w14:val="none"/>
               </w:rPr>
-              <w:t>Tea set with Ash</w:t>
+              <w:t>Kettle</w:t>
             </w:r>
           </w:p>
         </w:tc>
@@ -6412,25 +6420,7 @@
                 <w:kern w:val="0"/>
                 <w14:ligatures w14:val="none"/>
               </w:rPr>
-              <w:t>Long glass with soda</w:t>
-            </w:r>
-            <w:r>
-              <w:rPr>
-                <w:rFonts w:ascii="Courier New" w:eastAsia="Times New Roman" w:hAnsi="Courier New" w:cs="Courier New"/>
-                <w:color w:val="000000"/>
-                <w:kern w:val="0"/>
-                <w14:ligatures w14:val="none"/>
-              </w:rPr>
-              <w:t xml:space="preserve">, </w:t>
-            </w:r>
-            <w:r>
-              <w:rPr>
-                <w:rFonts w:ascii="Courier New" w:eastAsia="Times New Roman" w:hAnsi="Courier New" w:cs="Courier New"/>
-                <w:color w:val="000000"/>
-                <w:kern w:val="0"/>
-                <w14:ligatures w14:val="none"/>
-              </w:rPr>
-              <w:t>lime slice</w:t>
+              <w:t>Tea set with Ash</w:t>
             </w:r>
           </w:p>
         </w:tc>
@@ -6549,7 +6539,25 @@
                 <w:kern w:val="0"/>
                 <w14:ligatures w14:val="none"/>
               </w:rPr>
-              <w:t>Sand</w:t>
+              <w:t>Long glass with soda</w:t>
+            </w:r>
+            <w:r>
+              <w:rPr>
+                <w:rFonts w:ascii="Courier New" w:eastAsia="Times New Roman" w:hAnsi="Courier New" w:cs="Courier New"/>
+                <w:color w:val="000000"/>
+                <w:kern w:val="0"/>
+                <w14:ligatures w14:val="none"/>
+              </w:rPr>
+              <w:t xml:space="preserve">, </w:t>
+            </w:r>
+            <w:r>
+              <w:rPr>
+                <w:rFonts w:ascii="Courier New" w:eastAsia="Times New Roman" w:hAnsi="Courier New" w:cs="Courier New"/>
+                <w:color w:val="000000"/>
+                <w:kern w:val="0"/>
+                <w14:ligatures w14:val="none"/>
+              </w:rPr>
+              <w:t>lime slice</w:t>
             </w:r>
           </w:p>
         </w:tc>
@@ -6669,7 +6677,7 @@
                 <w:kern w:val="0"/>
                 <w14:ligatures w14:val="none"/>
               </w:rPr>
-              <w:t>Vase with flower</w:t>
+              <w:t>Sand</w:t>
             </w:r>
           </w:p>
         </w:tc>
@@ -6788,7 +6796,7 @@
                 <w:kern w:val="0"/>
                 <w14:ligatures w14:val="none"/>
               </w:rPr>
-              <w:t>Puffed Rice</w:t>
+              <w:t>Vase with flower</w:t>
             </w:r>
           </w:p>
         </w:tc>
@@ -6908,7 +6916,7 @@
                 <w:kern w:val="0"/>
                 <w14:ligatures w14:val="none"/>
               </w:rPr>
-              <w:t>Black Pebbles</w:t>
+              <w:t>Puffed Rice</w:t>
             </w:r>
           </w:p>
         </w:tc>
@@ -6974,7 +6982,7 @@
                 <w:kern w:val="0"/>
                 <w14:ligatures w14:val="none"/>
               </w:rPr>
-              <w:t>20</w:t>
+              <w:t>19</w:t>
             </w:r>
           </w:p>
         </w:tc>
@@ -7027,7 +7035,7 @@
                 <w:kern w:val="0"/>
                 <w14:ligatures w14:val="none"/>
               </w:rPr>
-              <w:t>Tender Coconut</w:t>
+              <w:t>Black Pebbles</w:t>
             </w:r>
           </w:p>
         </w:tc>
@@ -7147,7 +7155,7 @@
                 <w:kern w:val="0"/>
                 <w14:ligatures w14:val="none"/>
               </w:rPr>
-              <w:t>Whiskey Bottle</w:t>
+              <w:t>Tender Coconut</w:t>
             </w:r>
           </w:p>
         </w:tc>
@@ -7266,7 +7274,7 @@
                 <w:kern w:val="0"/>
                 <w14:ligatures w14:val="none"/>
               </w:rPr>
-              <w:t>Smoke creator</w:t>
+              <w:t>Whiskey Bottle</w:t>
             </w:r>
           </w:p>
         </w:tc>
@@ -7386,7 +7394,7 @@
                 <w:kern w:val="0"/>
                 <w14:ligatures w14:val="none"/>
               </w:rPr>
-              <w:t>An old TV</w:t>
+              <w:t>Smoke creator</w:t>
             </w:r>
           </w:p>
         </w:tc>
@@ -7452,7 +7460,7 @@
                 <w:kern w:val="0"/>
                 <w14:ligatures w14:val="none"/>
               </w:rPr>
-              <w:t>22</w:t>
+              <w:t>20</w:t>
             </w:r>
           </w:p>
         </w:tc>
@@ -7505,7 +7513,7 @@
                 <w:kern w:val="0"/>
                 <w14:ligatures w14:val="none"/>
               </w:rPr>
-              <w:t>Half-burnt doobie</w:t>
+              <w:t>An old TV</w:t>
             </w:r>
           </w:p>
         </w:tc>
@@ -7626,7 +7634,7 @@
                 <w14:ligatures w14:val="none"/>
               </w:rPr>
               <w:lastRenderedPageBreak/>
-              <w:t>TV remote</w:t>
+              <w:t>Half-burnt doobie</w:t>
             </w:r>
           </w:p>
         </w:tc>
@@ -7745,7 +7753,7 @@
                 <w:kern w:val="0"/>
                 <w14:ligatures w14:val="none"/>
               </w:rPr>
-              <w:t>TV Plug on the wall to pull out</w:t>
+              <w:t>TV remote</w:t>
             </w:r>
           </w:p>
         </w:tc>
@@ -7865,7 +7873,7 @@
                 <w:kern w:val="0"/>
                 <w14:ligatures w14:val="none"/>
               </w:rPr>
-              <w:t>2 Red Balloon with thread</w:t>
+              <w:t>TV Plug on the wall to pull out</w:t>
             </w:r>
           </w:p>
         </w:tc>
@@ -7898,7 +7906,7 @@
                 <w:kern w:val="0"/>
                 <w14:ligatures w14:val="none"/>
               </w:rPr>
-              <w:t>3</w:t>
+              <w:t>1</w:t>
             </w:r>
           </w:p>
         </w:tc>
@@ -7984,7 +7992,7 @@
                 <w:kern w:val="0"/>
                 <w14:ligatures w14:val="none"/>
               </w:rPr>
-              <w:t>Wheelchair</w:t>
+              <w:t>2 Red Balloon with thread</w:t>
             </w:r>
           </w:p>
         </w:tc>
@@ -8017,7 +8025,7 @@
                 <w:kern w:val="0"/>
                 <w14:ligatures w14:val="none"/>
               </w:rPr>
-              <w:t>1</w:t>
+              <w:t>3</w:t>
             </w:r>
           </w:p>
         </w:tc>
@@ -8050,7 +8058,7 @@
                 <w:kern w:val="0"/>
                 <w14:ligatures w14:val="none"/>
               </w:rPr>
-              <w:t>23</w:t>
+              <w:t>22</w:t>
             </w:r>
           </w:p>
         </w:tc>
@@ -8104,7 +8112,7 @@
                 <w:kern w:val="0"/>
                 <w14:ligatures w14:val="none"/>
               </w:rPr>
-              <w:t>Blue spotlight</w:t>
+              <w:t>Wheelchair</w:t>
             </w:r>
           </w:p>
         </w:tc>
@@ -8170,7 +8178,7 @@
                 <w:kern w:val="0"/>
                 <w14:ligatures w14:val="none"/>
               </w:rPr>
-              <w:t>24</w:t>
+              <w:t>23</w:t>
             </w:r>
           </w:p>
         </w:tc>
@@ -8223,7 +8231,7 @@
                 <w:kern w:val="0"/>
                 <w14:ligatures w14:val="none"/>
               </w:rPr>
-              <w:t>Fog machine</w:t>
+              <w:t>Blue spotlight</w:t>
             </w:r>
           </w:p>
         </w:tc>
@@ -8343,7 +8351,7 @@
                 <w:kern w:val="0"/>
                 <w14:ligatures w14:val="none"/>
               </w:rPr>
-              <w:t>Envelope with funeral card</w:t>
+              <w:t>Fog machine</w:t>
             </w:r>
           </w:p>
         </w:tc>
@@ -8462,7 +8470,7 @@
                 <w:kern w:val="0"/>
                 <w14:ligatures w14:val="none"/>
               </w:rPr>
-              <w:t>Pyre</w:t>
+              <w:t>Envelope with funeral card</w:t>
             </w:r>
           </w:p>
         </w:tc>
@@ -8582,7 +8590,7 @@
                 <w:kern w:val="0"/>
                 <w14:ligatures w14:val="none"/>
               </w:rPr>
-              <w:t>Bhasma</w:t>
+              <w:t>Pyre</w:t>
             </w:r>
           </w:p>
         </w:tc>
@@ -8701,7 +8709,7 @@
                 <w:kern w:val="0"/>
                 <w14:ligatures w14:val="none"/>
               </w:rPr>
-              <w:t>Mailbox</w:t>
+              <w:t>Bhasma</w:t>
             </w:r>
           </w:p>
         </w:tc>
@@ -8821,7 +8829,7 @@
                 <w:kern w:val="0"/>
                 <w14:ligatures w14:val="none"/>
               </w:rPr>
-              <w:t>Black Sesame Seeds</w:t>
+              <w:t>Mailbox</w:t>
             </w:r>
           </w:p>
         </w:tc>
@@ -8887,7 +8895,7 @@
                 <w:kern w:val="0"/>
                 <w14:ligatures w14:val="none"/>
               </w:rPr>
-              <w:t>25</w:t>
+              <w:t>24</w:t>
             </w:r>
           </w:p>
         </w:tc>
@@ -8940,7 +8948,7 @@
                 <w:kern w:val="0"/>
                 <w14:ligatures w14:val="none"/>
               </w:rPr>
-              <w:t>Pinda</w:t>
+              <w:t>Black Sesame Seeds</w:t>
             </w:r>
           </w:p>
         </w:tc>
@@ -9060,7 +9068,7 @@
                 <w:kern w:val="0"/>
                 <w14:ligatures w14:val="none"/>
               </w:rPr>
-              <w:t>Long Mirror</w:t>
+              <w:t>Pinda</w:t>
             </w:r>
           </w:p>
         </w:tc>
@@ -9179,7 +9187,7 @@
                 <w:kern w:val="0"/>
                 <w14:ligatures w14:val="none"/>
               </w:rPr>
-              <w:t>Long curly hair</w:t>
+              <w:t>Long Mirror</w:t>
             </w:r>
           </w:p>
         </w:tc>
@@ -9245,7 +9253,7 @@
                 <w:kern w:val="0"/>
                 <w14:ligatures w14:val="none"/>
               </w:rPr>
-              <w:t>28</w:t>
+              <w:t>25</w:t>
             </w:r>
           </w:p>
         </w:tc>
@@ -9299,7 +9307,7 @@
                 <w:kern w:val="0"/>
                 <w14:ligatures w14:val="none"/>
               </w:rPr>
-              <w:t>Silver Earrings</w:t>
+              <w:t>Long curly hair</w:t>
             </w:r>
           </w:p>
         </w:tc>
@@ -9332,7 +9340,7 @@
                 <w:kern w:val="0"/>
                 <w14:ligatures w14:val="none"/>
               </w:rPr>
-              <w:t>2</w:t>
+              <w:t>1</w:t>
             </w:r>
           </w:p>
         </w:tc>
@@ -9418,7 +9426,7 @@
                 <w:kern w:val="0"/>
                 <w14:ligatures w14:val="none"/>
               </w:rPr>
-              <w:t>Silver Nose Ring</w:t>
+              <w:t>Silver Earrings</w:t>
             </w:r>
           </w:p>
         </w:tc>
@@ -9451,7 +9459,7 @@
                 <w:kern w:val="0"/>
                 <w14:ligatures w14:val="none"/>
               </w:rPr>
-              <w:t>1</w:t>
+              <w:t>2</w:t>
             </w:r>
           </w:p>
         </w:tc>
@@ -9538,7 +9546,7 @@
                 <w:kern w:val="0"/>
                 <w14:ligatures w14:val="none"/>
               </w:rPr>
-              <w:t>Silver Armbands</w:t>
+              <w:t>Silver Nose Ring</w:t>
             </w:r>
           </w:p>
         </w:tc>
@@ -9571,7 +9579,7 @@
                 <w:kern w:val="0"/>
                 <w14:ligatures w14:val="none"/>
               </w:rPr>
-              <w:t>2</w:t>
+              <w:t>1</w:t>
             </w:r>
           </w:p>
         </w:tc>
@@ -9657,25 +9665,7 @@
                 <w:kern w:val="0"/>
                 <w14:ligatures w14:val="none"/>
               </w:rPr>
-              <w:t>F</w:t>
-            </w:r>
-            <w:r>
-              <w:rPr>
-                <w:rFonts w:ascii="Courier New" w:eastAsia="Times New Roman" w:hAnsi="Courier New" w:cs="Courier New"/>
-                <w:color w:val="000000"/>
-                <w:kern w:val="0"/>
-                <w14:ligatures w14:val="none"/>
-              </w:rPr>
-              <w:t>lower decorat</w:t>
-            </w:r>
-            <w:r>
-              <w:rPr>
-                <w:rFonts w:ascii="Courier New" w:eastAsia="Times New Roman" w:hAnsi="Courier New" w:cs="Courier New"/>
-                <w:color w:val="000000"/>
-                <w:kern w:val="0"/>
-                <w14:ligatures w14:val="none"/>
-              </w:rPr>
-              <w:t>ed photo of Adi</w:t>
+              <w:t>Silver Armbands</w:t>
             </w:r>
           </w:p>
         </w:tc>
@@ -9708,7 +9698,7 @@
                 <w:kern w:val="0"/>
                 <w14:ligatures w14:val="none"/>
               </w:rPr>
-              <w:t>1</w:t>
+              <w:t>2</w:t>
             </w:r>
           </w:p>
         </w:tc>
@@ -9795,7 +9785,25 @@
                 <w:kern w:val="0"/>
                 <w14:ligatures w14:val="none"/>
               </w:rPr>
-              <w:t>Brass Lamp</w:t>
+              <w:t>F</w:t>
+            </w:r>
+            <w:r>
+              <w:rPr>
+                <w:rFonts w:ascii="Courier New" w:eastAsia="Times New Roman" w:hAnsi="Courier New" w:cs="Courier New"/>
+                <w:color w:val="000000"/>
+                <w:kern w:val="0"/>
+                <w14:ligatures w14:val="none"/>
+              </w:rPr>
+              <w:t>lower decorat</w:t>
+            </w:r>
+            <w:r>
+              <w:rPr>
+                <w:rFonts w:ascii="Courier New" w:eastAsia="Times New Roman" w:hAnsi="Courier New" w:cs="Courier New"/>
+                <w:color w:val="000000"/>
+                <w:kern w:val="0"/>
+                <w14:ligatures w14:val="none"/>
+              </w:rPr>
+              <w:t>ed photo of Adi</w:t>
             </w:r>
           </w:p>
         </w:tc>
@@ -9914,7 +9922,7 @@
                 <w:kern w:val="0"/>
                 <w14:ligatures w14:val="none"/>
               </w:rPr>
-              <w:t>Thick Metallic Chain</w:t>
+              <w:t>Brass Lamp</w:t>
             </w:r>
           </w:p>
         </w:tc>
@@ -10034,7 +10042,7 @@
                 <w:kern w:val="0"/>
                 <w14:ligatures w14:val="none"/>
               </w:rPr>
-              <w:t>-----------------------------</w:t>
+              <w:t>Thick Metallic Chain</w:t>
             </w:r>
           </w:p>
         </w:tc>
@@ -10067,29 +10075,7 @@
                 <w:kern w:val="0"/>
                 <w14:ligatures w14:val="none"/>
               </w:rPr>
-              <w:t>--</w:t>
-            </w:r>
-            <w:r>
-              <w:rPr>
-                <w:rFonts w:ascii="Courier New" w:eastAsia="Times New Roman" w:hAnsi="Courier New" w:cs="Courier New"/>
-                <w:b/>
-                <w:bCs/>
-                <w:color w:val="000000"/>
-                <w:kern w:val="0"/>
-                <w14:ligatures w14:val="none"/>
-              </w:rPr>
-              <w:t>----</w:t>
-            </w:r>
-            <w:r>
-              <w:rPr>
-                <w:rFonts w:ascii="Courier New" w:eastAsia="Times New Roman" w:hAnsi="Courier New" w:cs="Courier New"/>
-                <w:b/>
-                <w:bCs/>
-                <w:color w:val="000000"/>
-                <w:kern w:val="0"/>
-                <w14:ligatures w14:val="none"/>
-              </w:rPr>
-              <w:t>-----</w:t>
+              <w:t>1</w:t>
             </w:r>
           </w:p>
         </w:tc>
@@ -10105,47 +10091,24 @@
               <w:jc w:val="center"/>
               <w:cnfStyle w:val="000000100000" w:firstRow="0" w:lastRow="0" w:firstColumn="0" w:lastColumn="0" w:oddVBand="0" w:evenVBand="0" w:oddHBand="1" w:evenHBand="0" w:firstRowFirstColumn="0" w:firstRowLastColumn="0" w:lastRowFirstColumn="0" w:lastRowLastColumn="0"/>
               <w:rPr>
-                <w:rFonts w:ascii="Times New Roman" w:eastAsia="Times New Roman" w:hAnsi="Times New Roman" w:cs="Times New Roman"/>
-                <w:b/>
-                <w:bCs/>
-                <w:kern w:val="0"/>
-                <w:sz w:val="20"/>
-                <w:szCs w:val="20"/>
-                <w14:ligatures w14:val="none"/>
-              </w:rPr>
-            </w:pPr>
-            <w:r>
-              <w:rPr>
-                <w:rFonts w:ascii="Courier New" w:eastAsia="Times New Roman" w:hAnsi="Courier New" w:cs="Courier New"/>
-                <w:b/>
-                <w:bCs/>
-                <w:color w:val="000000"/>
-                <w:kern w:val="0"/>
-                <w14:ligatures w14:val="none"/>
-              </w:rPr>
-              <w:t>---</w:t>
-            </w:r>
-            <w:r>
-              <w:rPr>
-                <w:rFonts w:ascii="Courier New" w:eastAsia="Times New Roman" w:hAnsi="Courier New" w:cs="Courier New"/>
-                <w:b/>
-                <w:bCs/>
-                <w:color w:val="000000"/>
-                <w:kern w:val="0"/>
-                <w14:ligatures w14:val="none"/>
-              </w:rPr>
-              <w:t>---</w:t>
-            </w:r>
-            <w:r>
-              <w:rPr>
-                <w:rFonts w:ascii="Courier New" w:eastAsia="Times New Roman" w:hAnsi="Courier New" w:cs="Courier New"/>
-                <w:b/>
-                <w:bCs/>
-                <w:color w:val="000000"/>
-                <w:kern w:val="0"/>
-                <w14:ligatures w14:val="none"/>
-              </w:rPr>
-              <w:t>---------------</w:t>
+                <w:rFonts w:ascii="Courier New" w:eastAsia="Times New Roman" w:hAnsi="Courier New" w:cs="Courier New"/>
+                <w:b/>
+                <w:bCs/>
+                <w:color w:val="000000"/>
+                <w:kern w:val="0"/>
+                <w14:ligatures w14:val="none"/>
+              </w:rPr>
+            </w:pPr>
+            <w:r>
+              <w:rPr>
+                <w:rFonts w:ascii="Courier New" w:eastAsia="Times New Roman" w:hAnsi="Courier New" w:cs="Courier New"/>
+                <w:b/>
+                <w:bCs/>
+                <w:color w:val="000000"/>
+                <w:kern w:val="0"/>
+                <w14:ligatures w14:val="none"/>
+              </w:rPr>
+              <w:t>28</w:t>
             </w:r>
           </w:p>
         </w:tc>
@@ -10158,37 +10121,14 @@
             <w:pPr>
               <w:cnfStyle w:val="000000100000" w:firstRow="0" w:lastRow="0" w:firstColumn="0" w:lastColumn="0" w:oddVBand="0" w:evenVBand="0" w:oddHBand="1" w:evenHBand="0" w:firstRowFirstColumn="0" w:firstRowLastColumn="0" w:lastRowFirstColumn="0" w:lastRowLastColumn="0"/>
               <w:rPr>
-                <w:rFonts w:ascii="Times New Roman" w:eastAsia="Times New Roman" w:hAnsi="Times New Roman" w:cs="Times New Roman"/>
-                <w:b/>
-                <w:bCs/>
-                <w:kern w:val="0"/>
-                <w:sz w:val="20"/>
-                <w:szCs w:val="20"/>
-                <w14:ligatures w14:val="none"/>
-              </w:rPr>
-            </w:pPr>
-            <w:r>
-              <w:rPr>
-                <w:rFonts w:ascii="Courier New" w:eastAsia="Times New Roman" w:hAnsi="Courier New" w:cs="Courier New"/>
-                <w:b/>
-                <w:bCs/>
-                <w:color w:val="000000"/>
-                <w:kern w:val="0"/>
-                <w14:ligatures w14:val="none"/>
-              </w:rPr>
-              <w:t>---</w:t>
-            </w:r>
-            <w:r>
-              <w:rPr>
-                <w:rFonts w:ascii="Courier New" w:eastAsia="Times New Roman" w:hAnsi="Courier New" w:cs="Courier New"/>
-                <w:b/>
-                <w:bCs/>
-                <w:color w:val="000000"/>
-                <w:kern w:val="0"/>
-                <w14:ligatures w14:val="none"/>
-              </w:rPr>
-              <w:t>--------</w:t>
-            </w:r>
+                <w:rFonts w:ascii="Courier New" w:eastAsia="Times New Roman" w:hAnsi="Courier New" w:cs="Courier New"/>
+                <w:b/>
+                <w:bCs/>
+                <w:color w:val="000000"/>
+                <w:kern w:val="0"/>
+                <w14:ligatures w14:val="none"/>
+              </w:rPr>
+            </w:pPr>
           </w:p>
         </w:tc>
       </w:tr>
@@ -10221,7 +10161,7 @@
                 <w:kern w:val="0"/>
                 <w14:ligatures w14:val="none"/>
               </w:rPr>
-              <w:t>Crib with Cot Mobile</w:t>
+              <w:t>-----------------------------</w:t>
             </w:r>
           </w:p>
         </w:tc>
@@ -10245,6 +10185,39 @@
                 <w14:ligatures w14:val="none"/>
               </w:rPr>
             </w:pPr>
+            <w:r>
+              <w:rPr>
+                <w:rFonts w:ascii="Courier New" w:eastAsia="Times New Roman" w:hAnsi="Courier New" w:cs="Courier New"/>
+                <w:b/>
+                <w:bCs/>
+                <w:color w:val="000000"/>
+                <w:kern w:val="0"/>
+                <w14:ligatures w14:val="none"/>
+              </w:rPr>
+              <w:t>--</w:t>
+            </w:r>
+            <w:r>
+              <w:rPr>
+                <w:rFonts w:ascii="Courier New" w:eastAsia="Times New Roman" w:hAnsi="Courier New" w:cs="Courier New"/>
+                <w:b/>
+                <w:bCs/>
+                <w:color w:val="000000"/>
+                <w:kern w:val="0"/>
+                <w14:ligatures w14:val="none"/>
+              </w:rPr>
+              <w:t>----</w:t>
+            </w:r>
+            <w:r>
+              <w:rPr>
+                <w:rFonts w:ascii="Courier New" w:eastAsia="Times New Roman" w:hAnsi="Courier New" w:cs="Courier New"/>
+                <w:b/>
+                <w:bCs/>
+                <w:color w:val="000000"/>
+                <w:kern w:val="0"/>
+                <w14:ligatures w14:val="none"/>
+              </w:rPr>
+              <w:t>-----</w:t>
+            </w:r>
           </w:p>
         </w:tc>
         <w:tc>
@@ -10277,18 +10250,29 @@
                 <w:kern w:val="0"/>
                 <w14:ligatures w14:val="none"/>
               </w:rPr>
-              <w:t>2</w:t>
-            </w:r>
-            <w:r>
-              <w:rPr>
-                <w:rFonts w:ascii="Courier New" w:eastAsia="Times New Roman" w:hAnsi="Courier New" w:cs="Courier New"/>
-                <w:b/>
-                <w:bCs/>
-                <w:color w:val="000000"/>
-                <w:kern w:val="0"/>
-                <w14:ligatures w14:val="none"/>
-              </w:rPr>
-              <w:t>7</w:t>
+              <w:t>---</w:t>
+            </w:r>
+            <w:r>
+              <w:rPr>
+                <w:rFonts w:ascii="Courier New" w:eastAsia="Times New Roman" w:hAnsi="Courier New" w:cs="Courier New"/>
+                <w:b/>
+                <w:bCs/>
+                <w:color w:val="000000"/>
+                <w:kern w:val="0"/>
+                <w14:ligatures w14:val="none"/>
+              </w:rPr>
+              <w:t>---</w:t>
+            </w:r>
+            <w:r>
+              <w:rPr>
+                <w:rFonts w:ascii="Courier New" w:eastAsia="Times New Roman" w:hAnsi="Courier New" w:cs="Courier New"/>
+                <w:b/>
+                <w:bCs/>
+                <w:color w:val="000000"/>
+                <w:kern w:val="0"/>
+                <w14:ligatures w14:val="none"/>
+              </w:rPr>
+              <w:t>---------------</w:t>
             </w:r>
           </w:p>
         </w:tc>
@@ -10310,6 +10294,28 @@
                 <w14:ligatures w14:val="none"/>
               </w:rPr>
             </w:pPr>
+            <w:r>
+              <w:rPr>
+                <w:rFonts w:ascii="Courier New" w:eastAsia="Times New Roman" w:hAnsi="Courier New" w:cs="Courier New"/>
+                <w:b/>
+                <w:bCs/>
+                <w:color w:val="000000"/>
+                <w:kern w:val="0"/>
+                <w14:ligatures w14:val="none"/>
+              </w:rPr>
+              <w:t>---</w:t>
+            </w:r>
+            <w:r>
+              <w:rPr>
+                <w:rFonts w:ascii="Courier New" w:eastAsia="Times New Roman" w:hAnsi="Courier New" w:cs="Courier New"/>
+                <w:b/>
+                <w:bCs/>
+                <w:color w:val="000000"/>
+                <w:kern w:val="0"/>
+                <w14:ligatures w14:val="none"/>
+              </w:rPr>
+              <w:t>--------</w:t>
+            </w:r>
           </w:p>
         </w:tc>
       </w:tr>
@@ -10343,7 +10349,7 @@
                 <w:kern w:val="0"/>
                 <w14:ligatures w14:val="none"/>
               </w:rPr>
-              <w:t>Cycle</w:t>
+              <w:t>Crib with Cot Mobile</w:t>
             </w:r>
           </w:p>
         </w:tc>
@@ -10464,7 +10470,7 @@
                 <w:kern w:val="0"/>
                 <w14:ligatures w14:val="none"/>
               </w:rPr>
-              <w:t>Band-aid</w:t>
+              <w:t>Cycle</w:t>
             </w:r>
           </w:p>
         </w:tc>
@@ -10586,7 +10592,7 @@
                 <w:kern w:val="0"/>
                 <w14:ligatures w14:val="none"/>
               </w:rPr>
-              <w:t>Puppy</w:t>
+              <w:t>Band-aid</w:t>
             </w:r>
           </w:p>
         </w:tc>
@@ -10707,7 +10713,7 @@
                 <w:kern w:val="0"/>
                 <w14:ligatures w14:val="none"/>
               </w:rPr>
-              <w:t>Bat and ball</w:t>
+              <w:t>Puppy</w:t>
             </w:r>
           </w:p>
         </w:tc>
@@ -10829,7 +10835,7 @@
                 <w:kern w:val="0"/>
                 <w14:ligatures w14:val="none"/>
               </w:rPr>
-              <w:t>Ice-lollies</w:t>
+              <w:t>Bat and ball</w:t>
             </w:r>
           </w:p>
         </w:tc>
@@ -10950,7 +10956,7 @@
                 <w:kern w:val="0"/>
                 <w14:ligatures w14:val="none"/>
               </w:rPr>
-              <w:t>Beer bottles to cheer</w:t>
+              <w:t>Ice-lollies</w:t>
             </w:r>
           </w:p>
         </w:tc>
@@ -11072,7 +11078,7 @@
                 <w:kern w:val="0"/>
                 <w14:ligatures w14:val="none"/>
               </w:rPr>
-              <w:t>Doobie</w:t>
+              <w:t>Beer bottles to cheer</w:t>
             </w:r>
           </w:p>
         </w:tc>
@@ -11175,24 +11181,25 @@
             <w:tcW w:w="4405" w:type="dxa"/>
             <w:noWrap/>
             <w:vAlign w:val="center"/>
-          </w:tcPr>
-          <w:p>
-            <w:pPr>
-              <w:rPr>
-                <w:rFonts w:ascii="Courier New" w:eastAsia="Times New Roman" w:hAnsi="Courier New" w:cs="Courier New"/>
-                <w:color w:val="000000"/>
-                <w:kern w:val="0"/>
-                <w14:ligatures w14:val="none"/>
-              </w:rPr>
-            </w:pPr>
-            <w:r>
-              <w:rPr>
-                <w:rFonts w:ascii="Courier New" w:eastAsia="Times New Roman" w:hAnsi="Courier New" w:cs="Courier New"/>
-                <w:color w:val="000000"/>
-                <w:kern w:val="0"/>
-                <w14:ligatures w14:val="none"/>
-              </w:rPr>
-              <w:t>Wedding Ring</w:t>
+            <w:hideMark/>
+          </w:tcPr>
+          <w:p>
+            <w:pPr>
+              <w:rPr>
+                <w:rFonts w:ascii="Courier New" w:eastAsia="Times New Roman" w:hAnsi="Courier New" w:cs="Courier New"/>
+                <w:color w:val="000000"/>
+                <w:kern w:val="0"/>
+                <w14:ligatures w14:val="none"/>
+              </w:rPr>
+            </w:pPr>
+            <w:r>
+              <w:rPr>
+                <w:rFonts w:ascii="Courier New" w:eastAsia="Times New Roman" w:hAnsi="Courier New" w:cs="Courier New"/>
+                <w:color w:val="000000"/>
+                <w:kern w:val="0"/>
+                <w14:ligatures w14:val="none"/>
+              </w:rPr>
+              <w:t>Doobie</w:t>
             </w:r>
           </w:p>
         </w:tc>
@@ -11201,6 +11208,7 @@
             <w:tcW w:w="1890" w:type="dxa"/>
             <w:noWrap/>
             <w:vAlign w:val="center"/>
+            <w:hideMark/>
           </w:tcPr>
           <w:p>
             <w:pPr>
@@ -11222,30 +11230,43 @@
             <w:tcW w:w="3268" w:type="dxa"/>
             <w:noWrap/>
             <w:vAlign w:val="center"/>
-          </w:tcPr>
-          <w:p>
-            <w:pPr>
-              <w:jc w:val="center"/>
-              <w:cnfStyle w:val="000000000000" w:firstRow="0" w:lastRow="0" w:firstColumn="0" w:lastColumn="0" w:oddVBand="0" w:evenVBand="0" w:oddHBand="0" w:evenHBand="0" w:firstRowFirstColumn="0" w:firstRowLastColumn="0" w:lastRowFirstColumn="0" w:lastRowLastColumn="0"/>
-              <w:rPr>
-                <w:rFonts w:ascii="Courier New" w:eastAsia="Times New Roman" w:hAnsi="Courier New" w:cs="Courier New"/>
-                <w:b/>
-                <w:bCs/>
-                <w:color w:val="000000"/>
-                <w:kern w:val="0"/>
-                <w14:ligatures w14:val="none"/>
-              </w:rPr>
-            </w:pPr>
-            <w:r>
-              <w:rPr>
-                <w:rFonts w:ascii="Courier New" w:eastAsia="Times New Roman" w:hAnsi="Courier New" w:cs="Courier New"/>
-                <w:b/>
-                <w:bCs/>
-                <w:color w:val="000000"/>
-                <w:kern w:val="0"/>
-                <w14:ligatures w14:val="none"/>
-              </w:rPr>
-              <w:t>27</w:t>
+            <w:hideMark/>
+          </w:tcPr>
+          <w:p>
+            <w:pPr>
+              <w:jc w:val="center"/>
+              <w:cnfStyle w:val="000000000000" w:firstRow="0" w:lastRow="0" w:firstColumn="0" w:lastColumn="0" w:oddVBand="0" w:evenVBand="0" w:oddHBand="0" w:evenHBand="0" w:firstRowFirstColumn="0" w:firstRowLastColumn="0" w:lastRowFirstColumn="0" w:lastRowLastColumn="0"/>
+              <w:rPr>
+                <w:rFonts w:ascii="Times New Roman" w:eastAsia="Times New Roman" w:hAnsi="Times New Roman" w:cs="Times New Roman"/>
+                <w:b/>
+                <w:bCs/>
+                <w:kern w:val="0"/>
+                <w:sz w:val="20"/>
+                <w:szCs w:val="20"/>
+                <w14:ligatures w14:val="none"/>
+              </w:rPr>
+            </w:pPr>
+            <w:r>
+              <w:rPr>
+                <w:rFonts w:ascii="Courier New" w:eastAsia="Times New Roman" w:hAnsi="Courier New" w:cs="Courier New"/>
+                <w:b/>
+                <w:bCs/>
+                <w:color w:val="000000"/>
+                <w:kern w:val="0"/>
+                <w14:ligatures w14:val="none"/>
+              </w:rPr>
+              <w:t>2</w:t>
+            </w:r>
+            <w:r>
+              <w:rPr>
+                <w:rFonts w:ascii="Courier New" w:eastAsia="Times New Roman" w:hAnsi="Courier New" w:cs="Courier New"/>
+                <w:b/>
+                <w:bCs/>
+                <w:color w:val="000000"/>
+                <w:kern w:val="0"/>
+                <w14:ligatures w14:val="none"/>
+              </w:rPr>
+              <w:t>7</w:t>
             </w:r>
           </w:p>
         </w:tc>
@@ -11299,7 +11320,7 @@
                 <w:kern w:val="0"/>
                 <w14:ligatures w14:val="none"/>
               </w:rPr>
-              <w:t xml:space="preserve">A cloth to cover invertor </w:t>
+              <w:t>Wedding Ring</w:t>
             </w:r>
           </w:p>
         </w:tc>
@@ -11308,7 +11329,6 @@
             <w:tcW w:w="1890" w:type="dxa"/>
             <w:noWrap/>
             <w:vAlign w:val="center"/>
-            <w:hideMark/>
           </w:tcPr>
           <w:p>
             <w:pPr>
@@ -11330,11 +11350,40 @@
             <w:tcW w:w="3268" w:type="dxa"/>
             <w:noWrap/>
             <w:vAlign w:val="center"/>
-            <w:hideMark/>
-          </w:tcPr>
-          <w:p>
-            <w:pPr>
-              <w:jc w:val="center"/>
+          </w:tcPr>
+          <w:p>
+            <w:pPr>
+              <w:jc w:val="center"/>
+              <w:cnfStyle w:val="000000100000" w:firstRow="0" w:lastRow="0" w:firstColumn="0" w:lastColumn="0" w:oddVBand="0" w:evenVBand="0" w:oddHBand="1" w:evenHBand="0" w:firstRowFirstColumn="0" w:firstRowLastColumn="0" w:lastRowFirstColumn="0" w:lastRowLastColumn="0"/>
+              <w:rPr>
+                <w:rFonts w:ascii="Courier New" w:eastAsia="Times New Roman" w:hAnsi="Courier New" w:cs="Courier New"/>
+                <w:b/>
+                <w:bCs/>
+                <w:color w:val="000000"/>
+                <w:kern w:val="0"/>
+                <w14:ligatures w14:val="none"/>
+              </w:rPr>
+            </w:pPr>
+            <w:r>
+              <w:rPr>
+                <w:rFonts w:ascii="Courier New" w:eastAsia="Times New Roman" w:hAnsi="Courier New" w:cs="Courier New"/>
+                <w:b/>
+                <w:bCs/>
+                <w:color w:val="000000"/>
+                <w:kern w:val="0"/>
+                <w14:ligatures w14:val="none"/>
+              </w:rPr>
+              <w:t>27</w:t>
+            </w:r>
+          </w:p>
+        </w:tc>
+        <w:tc>
+          <w:tcPr>
+            <w:tcW w:w="1804" w:type="dxa"/>
+            <w:vAlign w:val="center"/>
+          </w:tcPr>
+          <w:p>
+            <w:pPr>
               <w:cnfStyle w:val="000000100000" w:firstRow="0" w:lastRow="0" w:firstColumn="0" w:lastColumn="0" w:oddVBand="0" w:evenVBand="0" w:oddHBand="1" w:evenHBand="0" w:firstRowFirstColumn="0" w:firstRowLastColumn="0" w:lastRowFirstColumn="0" w:lastRowLastColumn="0"/>
               <w:rPr>
                 <w:rFonts w:ascii="Times New Roman" w:eastAsia="Times New Roman" w:hAnsi="Times New Roman" w:cs="Times New Roman"/>
@@ -11348,6 +11397,84 @@
             </w:pPr>
           </w:p>
         </w:tc>
+      </w:tr>
+      <w:tr>
+        <w:trPr>
+          <w:trHeight w:val="432"/>
+          <w:jc w:val="center"/>
+        </w:trPr>
+        <w:tc>
+          <w:tcPr>
+            <w:cnfStyle w:val="001000000000" w:firstRow="0" w:lastRow="0" w:firstColumn="1" w:lastColumn="0" w:oddVBand="0" w:evenVBand="0" w:oddHBand="0" w:evenHBand="0" w:firstRowFirstColumn="0" w:firstRowLastColumn="0" w:lastRowFirstColumn="0" w:lastRowLastColumn="0"/>
+            <w:tcW w:w="4405" w:type="dxa"/>
+            <w:noWrap/>
+            <w:vAlign w:val="center"/>
+          </w:tcPr>
+          <w:p>
+            <w:pPr>
+              <w:rPr>
+                <w:rFonts w:ascii="Courier New" w:eastAsia="Times New Roman" w:hAnsi="Courier New" w:cs="Courier New"/>
+                <w:color w:val="000000"/>
+                <w:kern w:val="0"/>
+                <w14:ligatures w14:val="none"/>
+              </w:rPr>
+            </w:pPr>
+            <w:r>
+              <w:rPr>
+                <w:rFonts w:ascii="Courier New" w:eastAsia="Times New Roman" w:hAnsi="Courier New" w:cs="Courier New"/>
+                <w:color w:val="000000"/>
+                <w:kern w:val="0"/>
+                <w14:ligatures w14:val="none"/>
+              </w:rPr>
+              <w:t xml:space="preserve">A cloth to cover invertor </w:t>
+            </w:r>
+          </w:p>
+        </w:tc>
+        <w:tc>
+          <w:tcPr>
+            <w:tcW w:w="1890" w:type="dxa"/>
+            <w:noWrap/>
+            <w:vAlign w:val="center"/>
+            <w:hideMark/>
+          </w:tcPr>
+          <w:p>
+            <w:pPr>
+              <w:jc w:val="center"/>
+              <w:cnfStyle w:val="000000000000" w:firstRow="0" w:lastRow="0" w:firstColumn="0" w:lastColumn="0" w:oddVBand="0" w:evenVBand="0" w:oddHBand="0" w:evenHBand="0" w:firstRowFirstColumn="0" w:firstRowLastColumn="0" w:lastRowFirstColumn="0" w:lastRowLastColumn="0"/>
+              <w:rPr>
+                <w:rFonts w:ascii="Courier New" w:eastAsia="Times New Roman" w:hAnsi="Courier New" w:cs="Courier New"/>
+                <w:b/>
+                <w:bCs/>
+                <w:color w:val="000000"/>
+                <w:kern w:val="0"/>
+                <w14:ligatures w14:val="none"/>
+              </w:rPr>
+            </w:pPr>
+          </w:p>
+        </w:tc>
+        <w:tc>
+          <w:tcPr>
+            <w:tcW w:w="3268" w:type="dxa"/>
+            <w:noWrap/>
+            <w:vAlign w:val="center"/>
+            <w:hideMark/>
+          </w:tcPr>
+          <w:p>
+            <w:pPr>
+              <w:jc w:val="center"/>
+              <w:cnfStyle w:val="000000000000" w:firstRow="0" w:lastRow="0" w:firstColumn="0" w:lastColumn="0" w:oddVBand="0" w:evenVBand="0" w:oddHBand="0" w:evenHBand="0" w:firstRowFirstColumn="0" w:firstRowLastColumn="0" w:lastRowFirstColumn="0" w:lastRowLastColumn="0"/>
+              <w:rPr>
+                <w:rFonts w:ascii="Times New Roman" w:eastAsia="Times New Roman" w:hAnsi="Times New Roman" w:cs="Times New Roman"/>
+                <w:b/>
+                <w:bCs/>
+                <w:kern w:val="0"/>
+                <w:sz w:val="20"/>
+                <w:szCs w:val="20"/>
+                <w14:ligatures w14:val="none"/>
+              </w:rPr>
+            </w:pPr>
+          </w:p>
+        </w:tc>
         <w:tc>
           <w:tcPr>
             <w:tcW w:w="1804" w:type="dxa"/>
@@ -11355,7 +11482,7 @@
           </w:tcPr>
           <w:p>
             <w:pPr>
-              <w:cnfStyle w:val="000000100000" w:firstRow="0" w:lastRow="0" w:firstColumn="0" w:lastColumn="0" w:oddVBand="0" w:evenVBand="0" w:oddHBand="1" w:evenHBand="0" w:firstRowFirstColumn="0" w:firstRowLastColumn="0" w:lastRowFirstColumn="0" w:lastRowLastColumn="0"/>
+              <w:cnfStyle w:val="000000000000" w:firstRow="0" w:lastRow="0" w:firstColumn="0" w:lastColumn="0" w:oddVBand="0" w:evenVBand="0" w:oddHBand="0" w:evenHBand="0" w:firstRowFirstColumn="0" w:firstRowLastColumn="0" w:lastRowFirstColumn="0" w:lastRowLastColumn="0"/>
               <w:rPr>
                 <w:rFonts w:ascii="Times New Roman" w:eastAsia="Times New Roman" w:hAnsi="Times New Roman" w:cs="Times New Roman"/>
                 <w:b/>

</xml_diff>

<commit_message>
Vyuthi Shotlist Till S12
</commit_message>
<xml_diff>
--- a/The_A_Shorts/2. Vyuthi/Vyuti - The Lists/Vyuthi - The Props List.docx
+++ b/The_A_Shorts/2. Vyuthi/Vyuti - The Lists/Vyuthi - The Props List.docx
@@ -4030,7 +4030,7 @@
                 <w:kern w:val="0"/>
                 <w14:ligatures w14:val="none"/>
               </w:rPr>
-              <w:t>Curtain in Bedroom</w:t>
+              <w:t>Uniform</w:t>
             </w:r>
           </w:p>
         </w:tc>
@@ -4096,7 +4096,7 @@
                 <w:kern w:val="0"/>
                 <w14:ligatures w14:val="none"/>
               </w:rPr>
-              <w:t>10, 16</w:t>
+              <w:t>10</w:t>
             </w:r>
           </w:p>
         </w:tc>
@@ -5942,7 +5942,25 @@
                 <w:kern w:val="0"/>
                 <w14:ligatures w14:val="none"/>
               </w:rPr>
-              <w:t>Ashtray full of Cigarette butts</w:t>
+              <w:t xml:space="preserve">Ashtray </w:t>
+            </w:r>
+            <w:r>
+              <w:rPr>
+                <w:rFonts w:ascii="Courier New" w:eastAsia="Times New Roman" w:hAnsi="Courier New" w:cs="Courier New"/>
+                <w:color w:val="000000"/>
+                <w:kern w:val="0"/>
+                <w14:ligatures w14:val="none"/>
+              </w:rPr>
+              <w:t>with</w:t>
+            </w:r>
+            <w:r>
+              <w:rPr>
+                <w:rFonts w:ascii="Courier New" w:eastAsia="Times New Roman" w:hAnsi="Courier New" w:cs="Courier New"/>
+                <w:color w:val="000000"/>
+                <w:kern w:val="0"/>
+                <w14:ligatures w14:val="none"/>
+              </w:rPr>
+              <w:t xml:space="preserve"> Cigarette butts</w:t>
             </w:r>
           </w:p>
         </w:tc>

</xml_diff>